<commit_message>
fixed report document structure, added 'website design'
</commit_message>
<xml_diff>
--- a/doc/Life Quality Reportdocx.docx
+++ b/doc/Life Quality Reportdocx.docx
@@ -58,6 +58,7 @@
                 <w:lang w:val="en-GB"/>
               </w:rPr>
             </w:pPr>
+            <w:bookmarkStart w:id="0" w:name="_Toc153965009"/>
             <w:r>
               <w:rPr>
                 <w:noProof/>
@@ -65,6 +66,7 @@
               </w:rPr>
               <w:t>Life Quality Analysis</w:t>
             </w:r>
+            <w:bookmarkEnd w:id="0"/>
           </w:p>
         </w:tc>
         <w:tc>
@@ -383,6 +385,7 @@
                 <w:lang w:val="en-GB"/>
               </w:rPr>
             </w:pPr>
+            <w:bookmarkStart w:id="1" w:name="_Toc153965010"/>
             <w:r>
               <w:rPr>
                 <w:noProof/>
@@ -390,6 +393,7 @@
               </w:rPr>
               <w:t>Sep.-Dec. 2023</w:t>
             </w:r>
+            <w:bookmarkEnd w:id="1"/>
           </w:p>
           <w:p>
             <w:pPr>
@@ -399,6 +403,7 @@
                 <w:lang w:val="en-GB"/>
               </w:rPr>
             </w:pPr>
+            <w:bookmarkStart w:id="2" w:name="_Toc153965011"/>
             <w:r>
               <w:rPr>
                 <w:noProof/>
@@ -406,6 +411,7 @@
               </w:rPr>
               <w:t>Data Visualization Course</w:t>
             </w:r>
+            <w:bookmarkEnd w:id="2"/>
           </w:p>
         </w:tc>
       </w:tr>
@@ -440,6 +446,7 @@
                 <w:lang w:val="it-CH"/>
               </w:rPr>
             </w:pPr>
+            <w:bookmarkStart w:id="3" w:name="_Toc153965012"/>
             <w:r>
               <w:rPr>
                 <w:noProof/>
@@ -458,6 +465,7 @@
               </w:rPr>
               <w:t>Thaisa De Torre, Federico Panico, Luca Testoni</w:t>
             </w:r>
+            <w:bookmarkEnd w:id="3"/>
             <w:r>
               <w:rPr>
                 <w:noProof/>
@@ -508,6 +516,7 @@
                 <w:lang w:val="it-CH"/>
               </w:rPr>
             </w:pPr>
+            <w:bookmarkStart w:id="4" w:name="_Toc153965013"/>
             <w:r>
               <w:rPr>
                 <w:noProof/>
@@ -517,6 +526,7 @@
               </w:rPr>
               <w:t>Teacher: Giovanni Profeta</w:t>
             </w:r>
+            <w:bookmarkEnd w:id="4"/>
           </w:p>
         </w:tc>
       </w:tr>
@@ -528,124 +538,1450 @@
           <w:lang w:val="it-CH"/>
         </w:rPr>
       </w:pPr>
+    </w:p>
+    <w:sdt>
+      <w:sdtPr>
+        <w:id w:val="1722097050"/>
+        <w:docPartObj>
+          <w:docPartGallery w:val="Table of Contents"/>
+          <w:docPartUnique/>
+        </w:docPartObj>
+      </w:sdtPr>
+      <w:sdtEndPr>
+        <w:rPr>
+          <w:rFonts w:asciiTheme="minorHAnsi" w:eastAsiaTheme="minorHAnsi" w:hAnsiTheme="minorHAnsi" w:cstheme="minorBidi"/>
+          <w:b/>
+          <w:bCs/>
+          <w:color w:val="auto"/>
+          <w:sz w:val="24"/>
+          <w:szCs w:val="24"/>
+          <w:lang w:val="en-US" w:eastAsia="en-US"/>
+        </w:rPr>
+      </w:sdtEndPr>
+      <w:sdtContent>
+        <w:p>
+          <w:pPr>
+            <w:pStyle w:val="TOCHeading"/>
+          </w:pPr>
+          <w:r>
+            <w:t>Table of Contents</w:t>
+          </w:r>
+        </w:p>
+        <w:p>
+          <w:pPr>
+            <w:pStyle w:val="TOC3"/>
+            <w:rPr>
+              <w:rFonts w:eastAsiaTheme="minorEastAsia"/>
+              <w:noProof/>
+              <w:sz w:val="22"/>
+              <w:szCs w:val="22"/>
+              <w:lang w:val="en-GB" w:eastAsia="ja-JP"/>
+            </w:rPr>
+          </w:pPr>
+          <w:r>
+            <w:fldChar w:fldCharType="begin"/>
+          </w:r>
+          <w:r>
+            <w:instrText xml:space="preserve"> TOC \o "3-4" \h \z \u </w:instrText>
+          </w:r>
+          <w:r>
+            <w:fldChar w:fldCharType="separate"/>
+          </w:r>
+          <w:hyperlink w:anchor="_Toc153965594" w:history="1">
+            <w:r>
+              <w:rPr>
+                <w:rStyle w:val="Hyperlink"/>
+                <w:noProof/>
+                <w:lang w:val="en-GB"/>
+              </w:rPr>
+              <w:t>Abstract</w:t>
+            </w:r>
+            <w:r>
+              <w:rPr>
+                <w:noProof/>
+                <w:webHidden/>
+              </w:rPr>
+              <w:tab/>
+            </w:r>
+            <w:r>
+              <w:rPr>
+                <w:noProof/>
+                <w:webHidden/>
+              </w:rPr>
+              <w:fldChar w:fldCharType="begin"/>
+            </w:r>
+            <w:r>
+              <w:rPr>
+                <w:noProof/>
+                <w:webHidden/>
+              </w:rPr>
+              <w:instrText xml:space="preserve"> PAGEREF _Toc153965594 \h </w:instrText>
+            </w:r>
+            <w:r>
+              <w:rPr>
+                <w:noProof/>
+                <w:webHidden/>
+              </w:rPr>
+            </w:r>
+            <w:r>
+              <w:rPr>
+                <w:noProof/>
+                <w:webHidden/>
+              </w:rPr>
+              <w:fldChar w:fldCharType="separate"/>
+            </w:r>
+            <w:r>
+              <w:rPr>
+                <w:noProof/>
+                <w:webHidden/>
+              </w:rPr>
+              <w:t>3</w:t>
+            </w:r>
+            <w:r>
+              <w:rPr>
+                <w:noProof/>
+                <w:webHidden/>
+              </w:rPr>
+              <w:fldChar w:fldCharType="end"/>
+            </w:r>
+          </w:hyperlink>
+        </w:p>
+        <w:p>
+          <w:pPr>
+            <w:pStyle w:val="TOC3"/>
+            <w:rPr>
+              <w:rFonts w:eastAsiaTheme="minorEastAsia"/>
+              <w:noProof/>
+              <w:sz w:val="22"/>
+              <w:szCs w:val="22"/>
+              <w:lang w:val="en-GB" w:eastAsia="ja-JP"/>
+            </w:rPr>
+          </w:pPr>
+          <w:hyperlink w:anchor="_Toc153965595" w:history="1">
+            <w:r>
+              <w:rPr>
+                <w:rStyle w:val="Hyperlink"/>
+                <w:noProof/>
+                <w:lang w:val="en-GB"/>
+              </w:rPr>
+              <w:t>Introduction</w:t>
+            </w:r>
+            <w:r>
+              <w:rPr>
+                <w:noProof/>
+                <w:webHidden/>
+              </w:rPr>
+              <w:tab/>
+            </w:r>
+            <w:r>
+              <w:rPr>
+                <w:noProof/>
+                <w:webHidden/>
+              </w:rPr>
+              <w:fldChar w:fldCharType="begin"/>
+            </w:r>
+            <w:r>
+              <w:rPr>
+                <w:noProof/>
+                <w:webHidden/>
+              </w:rPr>
+              <w:instrText xml:space="preserve"> PAGEREF _Toc153965595 \h </w:instrText>
+            </w:r>
+            <w:r>
+              <w:rPr>
+                <w:noProof/>
+                <w:webHidden/>
+              </w:rPr>
+            </w:r>
+            <w:r>
+              <w:rPr>
+                <w:noProof/>
+                <w:webHidden/>
+              </w:rPr>
+              <w:fldChar w:fldCharType="separate"/>
+            </w:r>
+            <w:r>
+              <w:rPr>
+                <w:noProof/>
+                <w:webHidden/>
+              </w:rPr>
+              <w:t>3</w:t>
+            </w:r>
+            <w:r>
+              <w:rPr>
+                <w:noProof/>
+                <w:webHidden/>
+              </w:rPr>
+              <w:fldChar w:fldCharType="end"/>
+            </w:r>
+          </w:hyperlink>
+        </w:p>
+        <w:p>
+          <w:pPr>
+            <w:pStyle w:val="TOC4"/>
+            <w:tabs>
+              <w:tab w:val="right" w:leader="dot" w:pos="10648"/>
+            </w:tabs>
+            <w:rPr>
+              <w:rFonts w:eastAsiaTheme="minorEastAsia"/>
+              <w:noProof/>
+              <w:sz w:val="22"/>
+              <w:szCs w:val="22"/>
+              <w:lang w:val="en-GB" w:eastAsia="ja-JP"/>
+            </w:rPr>
+          </w:pPr>
+          <w:hyperlink w:anchor="_Toc153965596" w:history="1">
+            <w:r>
+              <w:rPr>
+                <w:rStyle w:val="Hyperlink"/>
+                <w:noProof/>
+                <w:lang w:val="en-GB"/>
+              </w:rPr>
+              <w:t>Research Questions</w:t>
+            </w:r>
+            <w:r>
+              <w:rPr>
+                <w:noProof/>
+                <w:webHidden/>
+              </w:rPr>
+              <w:tab/>
+            </w:r>
+            <w:r>
+              <w:rPr>
+                <w:noProof/>
+                <w:webHidden/>
+              </w:rPr>
+              <w:fldChar w:fldCharType="begin"/>
+            </w:r>
+            <w:r>
+              <w:rPr>
+                <w:noProof/>
+                <w:webHidden/>
+              </w:rPr>
+              <w:instrText xml:space="preserve"> PAGEREF _Toc153965596 \h </w:instrText>
+            </w:r>
+            <w:r>
+              <w:rPr>
+                <w:noProof/>
+                <w:webHidden/>
+              </w:rPr>
+            </w:r>
+            <w:r>
+              <w:rPr>
+                <w:noProof/>
+                <w:webHidden/>
+              </w:rPr>
+              <w:fldChar w:fldCharType="separate"/>
+            </w:r>
+            <w:r>
+              <w:rPr>
+                <w:noProof/>
+                <w:webHidden/>
+              </w:rPr>
+              <w:t>3</w:t>
+            </w:r>
+            <w:r>
+              <w:rPr>
+                <w:noProof/>
+                <w:webHidden/>
+              </w:rPr>
+              <w:fldChar w:fldCharType="end"/>
+            </w:r>
+          </w:hyperlink>
+        </w:p>
+        <w:p>
+          <w:pPr>
+            <w:pStyle w:val="TOC4"/>
+            <w:tabs>
+              <w:tab w:val="right" w:leader="dot" w:pos="10648"/>
+            </w:tabs>
+            <w:rPr>
+              <w:rFonts w:eastAsiaTheme="minorEastAsia"/>
+              <w:noProof/>
+              <w:sz w:val="22"/>
+              <w:szCs w:val="22"/>
+              <w:lang w:val="en-GB" w:eastAsia="ja-JP"/>
+            </w:rPr>
+          </w:pPr>
+          <w:hyperlink w:anchor="_Toc153965597" w:history="1">
+            <w:r>
+              <w:rPr>
+                <w:rStyle w:val="Hyperlink"/>
+                <w:noProof/>
+                <w:lang w:val="en-GB"/>
+              </w:rPr>
+              <w:t>The Main Target</w:t>
+            </w:r>
+            <w:r>
+              <w:rPr>
+                <w:noProof/>
+                <w:webHidden/>
+              </w:rPr>
+              <w:tab/>
+            </w:r>
+            <w:r>
+              <w:rPr>
+                <w:noProof/>
+                <w:webHidden/>
+              </w:rPr>
+              <w:fldChar w:fldCharType="begin"/>
+            </w:r>
+            <w:r>
+              <w:rPr>
+                <w:noProof/>
+                <w:webHidden/>
+              </w:rPr>
+              <w:instrText xml:space="preserve"> PAGEREF _Toc153965597 \h </w:instrText>
+            </w:r>
+            <w:r>
+              <w:rPr>
+                <w:noProof/>
+                <w:webHidden/>
+              </w:rPr>
+            </w:r>
+            <w:r>
+              <w:rPr>
+                <w:noProof/>
+                <w:webHidden/>
+              </w:rPr>
+              <w:fldChar w:fldCharType="separate"/>
+            </w:r>
+            <w:r>
+              <w:rPr>
+                <w:noProof/>
+                <w:webHidden/>
+              </w:rPr>
+              <w:t>3</w:t>
+            </w:r>
+            <w:r>
+              <w:rPr>
+                <w:noProof/>
+                <w:webHidden/>
+              </w:rPr>
+              <w:fldChar w:fldCharType="end"/>
+            </w:r>
+          </w:hyperlink>
+        </w:p>
+        <w:p>
+          <w:pPr>
+            <w:pStyle w:val="TOC4"/>
+            <w:tabs>
+              <w:tab w:val="right" w:leader="dot" w:pos="10648"/>
+            </w:tabs>
+            <w:rPr>
+              <w:rFonts w:eastAsiaTheme="minorEastAsia"/>
+              <w:noProof/>
+              <w:sz w:val="22"/>
+              <w:szCs w:val="22"/>
+              <w:lang w:val="en-GB" w:eastAsia="ja-JP"/>
+            </w:rPr>
+          </w:pPr>
+          <w:hyperlink w:anchor="_Toc153965598" w:history="1">
+            <w:r>
+              <w:rPr>
+                <w:rStyle w:val="Hyperlink"/>
+                <w:noProof/>
+                <w:lang w:val="en-GB"/>
+              </w:rPr>
+              <w:t>Desired Outcome</w:t>
+            </w:r>
+            <w:r>
+              <w:rPr>
+                <w:noProof/>
+                <w:webHidden/>
+              </w:rPr>
+              <w:tab/>
+            </w:r>
+            <w:r>
+              <w:rPr>
+                <w:noProof/>
+                <w:webHidden/>
+              </w:rPr>
+              <w:fldChar w:fldCharType="begin"/>
+            </w:r>
+            <w:r>
+              <w:rPr>
+                <w:noProof/>
+                <w:webHidden/>
+              </w:rPr>
+              <w:instrText xml:space="preserve"> PAGEREF _Toc153965598 \h </w:instrText>
+            </w:r>
+            <w:r>
+              <w:rPr>
+                <w:noProof/>
+                <w:webHidden/>
+              </w:rPr>
+            </w:r>
+            <w:r>
+              <w:rPr>
+                <w:noProof/>
+                <w:webHidden/>
+              </w:rPr>
+              <w:fldChar w:fldCharType="separate"/>
+            </w:r>
+            <w:r>
+              <w:rPr>
+                <w:noProof/>
+                <w:webHidden/>
+              </w:rPr>
+              <w:t>3</w:t>
+            </w:r>
+            <w:r>
+              <w:rPr>
+                <w:noProof/>
+                <w:webHidden/>
+              </w:rPr>
+              <w:fldChar w:fldCharType="end"/>
+            </w:r>
+          </w:hyperlink>
+        </w:p>
+        <w:p>
+          <w:pPr>
+            <w:pStyle w:val="TOC3"/>
+            <w:rPr>
+              <w:rFonts w:eastAsiaTheme="minorEastAsia"/>
+              <w:noProof/>
+              <w:sz w:val="22"/>
+              <w:szCs w:val="22"/>
+              <w:lang w:val="en-GB" w:eastAsia="ja-JP"/>
+            </w:rPr>
+          </w:pPr>
+          <w:hyperlink w:anchor="_Toc153965599" w:history="1">
+            <w:r>
+              <w:rPr>
+                <w:rStyle w:val="Hyperlink"/>
+                <w:noProof/>
+                <w:lang w:val="en-GB"/>
+              </w:rPr>
+              <w:t>Data Sources</w:t>
+            </w:r>
+            <w:r>
+              <w:rPr>
+                <w:noProof/>
+                <w:webHidden/>
+              </w:rPr>
+              <w:tab/>
+            </w:r>
+            <w:r>
+              <w:rPr>
+                <w:noProof/>
+                <w:webHidden/>
+              </w:rPr>
+              <w:fldChar w:fldCharType="begin"/>
+            </w:r>
+            <w:r>
+              <w:rPr>
+                <w:noProof/>
+                <w:webHidden/>
+              </w:rPr>
+              <w:instrText xml:space="preserve"> PAGEREF _Toc153965599 \h </w:instrText>
+            </w:r>
+            <w:r>
+              <w:rPr>
+                <w:noProof/>
+                <w:webHidden/>
+              </w:rPr>
+            </w:r>
+            <w:r>
+              <w:rPr>
+                <w:noProof/>
+                <w:webHidden/>
+              </w:rPr>
+              <w:fldChar w:fldCharType="separate"/>
+            </w:r>
+            <w:r>
+              <w:rPr>
+                <w:noProof/>
+                <w:webHidden/>
+              </w:rPr>
+              <w:t>3</w:t>
+            </w:r>
+            <w:r>
+              <w:rPr>
+                <w:noProof/>
+                <w:webHidden/>
+              </w:rPr>
+              <w:fldChar w:fldCharType="end"/>
+            </w:r>
+          </w:hyperlink>
+        </w:p>
+        <w:p>
+          <w:pPr>
+            <w:pStyle w:val="TOC3"/>
+            <w:rPr>
+              <w:rFonts w:eastAsiaTheme="minorEastAsia"/>
+              <w:noProof/>
+              <w:sz w:val="22"/>
+              <w:szCs w:val="22"/>
+              <w:lang w:val="en-GB" w:eastAsia="ja-JP"/>
+            </w:rPr>
+          </w:pPr>
+          <w:hyperlink w:anchor="_Toc153965600" w:history="1">
+            <w:r>
+              <w:rPr>
+                <w:rStyle w:val="Hyperlink"/>
+                <w:noProof/>
+                <w:lang w:val="en-GB"/>
+              </w:rPr>
+              <w:t>Data Pre-Processing</w:t>
+            </w:r>
+            <w:r>
+              <w:rPr>
+                <w:noProof/>
+                <w:webHidden/>
+              </w:rPr>
+              <w:tab/>
+            </w:r>
+            <w:r>
+              <w:rPr>
+                <w:noProof/>
+                <w:webHidden/>
+              </w:rPr>
+              <w:fldChar w:fldCharType="begin"/>
+            </w:r>
+            <w:r>
+              <w:rPr>
+                <w:noProof/>
+                <w:webHidden/>
+              </w:rPr>
+              <w:instrText xml:space="preserve"> PAGEREF _Toc153965600 \h </w:instrText>
+            </w:r>
+            <w:r>
+              <w:rPr>
+                <w:noProof/>
+                <w:webHidden/>
+              </w:rPr>
+            </w:r>
+            <w:r>
+              <w:rPr>
+                <w:noProof/>
+                <w:webHidden/>
+              </w:rPr>
+              <w:fldChar w:fldCharType="separate"/>
+            </w:r>
+            <w:r>
+              <w:rPr>
+                <w:noProof/>
+                <w:webHidden/>
+              </w:rPr>
+              <w:t>3</w:t>
+            </w:r>
+            <w:r>
+              <w:rPr>
+                <w:noProof/>
+                <w:webHidden/>
+              </w:rPr>
+              <w:fldChar w:fldCharType="end"/>
+            </w:r>
+          </w:hyperlink>
+        </w:p>
+        <w:p>
+          <w:pPr>
+            <w:pStyle w:val="TOC4"/>
+            <w:tabs>
+              <w:tab w:val="right" w:leader="dot" w:pos="10648"/>
+            </w:tabs>
+            <w:rPr>
+              <w:rFonts w:eastAsiaTheme="minorEastAsia"/>
+              <w:noProof/>
+              <w:sz w:val="22"/>
+              <w:szCs w:val="22"/>
+              <w:lang w:val="en-GB" w:eastAsia="ja-JP"/>
+            </w:rPr>
+          </w:pPr>
+          <w:hyperlink w:anchor="_Toc153965601" w:history="1">
+            <w:r>
+              <w:rPr>
+                <w:rStyle w:val="Hyperlink"/>
+                <w:noProof/>
+                <w:lang w:val="en-GB"/>
+              </w:rPr>
+              <w:t>Smart - Criminality</w:t>
+            </w:r>
+            <w:r>
+              <w:rPr>
+                <w:noProof/>
+                <w:webHidden/>
+              </w:rPr>
+              <w:tab/>
+            </w:r>
+            <w:r>
+              <w:rPr>
+                <w:noProof/>
+                <w:webHidden/>
+              </w:rPr>
+              <w:fldChar w:fldCharType="begin"/>
+            </w:r>
+            <w:r>
+              <w:rPr>
+                <w:noProof/>
+                <w:webHidden/>
+              </w:rPr>
+              <w:instrText xml:space="preserve"> PAGEREF _Toc153965601 \h </w:instrText>
+            </w:r>
+            <w:r>
+              <w:rPr>
+                <w:noProof/>
+                <w:webHidden/>
+              </w:rPr>
+            </w:r>
+            <w:r>
+              <w:rPr>
+                <w:noProof/>
+                <w:webHidden/>
+              </w:rPr>
+              <w:fldChar w:fldCharType="separate"/>
+            </w:r>
+            <w:r>
+              <w:rPr>
+                <w:noProof/>
+                <w:webHidden/>
+              </w:rPr>
+              <w:t>3</w:t>
+            </w:r>
+            <w:r>
+              <w:rPr>
+                <w:noProof/>
+                <w:webHidden/>
+              </w:rPr>
+              <w:fldChar w:fldCharType="end"/>
+            </w:r>
+          </w:hyperlink>
+        </w:p>
+        <w:p>
+          <w:pPr>
+            <w:pStyle w:val="TOC4"/>
+            <w:tabs>
+              <w:tab w:val="right" w:leader="dot" w:pos="10648"/>
+            </w:tabs>
+            <w:rPr>
+              <w:rFonts w:eastAsiaTheme="minorEastAsia"/>
+              <w:noProof/>
+              <w:sz w:val="22"/>
+              <w:szCs w:val="22"/>
+              <w:lang w:val="en-GB" w:eastAsia="ja-JP"/>
+            </w:rPr>
+          </w:pPr>
+          <w:hyperlink w:anchor="_Toc153965602" w:history="1">
+            <w:r>
+              <w:rPr>
+                <w:rStyle w:val="Hyperlink"/>
+                <w:noProof/>
+                <w:lang w:val="en-GB"/>
+              </w:rPr>
+              <w:t>Criminality - Population</w:t>
+            </w:r>
+            <w:r>
+              <w:rPr>
+                <w:noProof/>
+                <w:webHidden/>
+              </w:rPr>
+              <w:tab/>
+            </w:r>
+            <w:r>
+              <w:rPr>
+                <w:noProof/>
+                <w:webHidden/>
+              </w:rPr>
+              <w:fldChar w:fldCharType="begin"/>
+            </w:r>
+            <w:r>
+              <w:rPr>
+                <w:noProof/>
+                <w:webHidden/>
+              </w:rPr>
+              <w:instrText xml:space="preserve"> PAGEREF _Toc153965602 \h </w:instrText>
+            </w:r>
+            <w:r>
+              <w:rPr>
+                <w:noProof/>
+                <w:webHidden/>
+              </w:rPr>
+            </w:r>
+            <w:r>
+              <w:rPr>
+                <w:noProof/>
+                <w:webHidden/>
+              </w:rPr>
+              <w:fldChar w:fldCharType="separate"/>
+            </w:r>
+            <w:r>
+              <w:rPr>
+                <w:noProof/>
+                <w:webHidden/>
+              </w:rPr>
+              <w:t>3</w:t>
+            </w:r>
+            <w:r>
+              <w:rPr>
+                <w:noProof/>
+                <w:webHidden/>
+              </w:rPr>
+              <w:fldChar w:fldCharType="end"/>
+            </w:r>
+          </w:hyperlink>
+        </w:p>
+        <w:p>
+          <w:pPr>
+            <w:pStyle w:val="TOC4"/>
+            <w:tabs>
+              <w:tab w:val="right" w:leader="dot" w:pos="10648"/>
+            </w:tabs>
+            <w:rPr>
+              <w:rFonts w:eastAsiaTheme="minorEastAsia"/>
+              <w:noProof/>
+              <w:sz w:val="22"/>
+              <w:szCs w:val="22"/>
+              <w:lang w:val="en-GB" w:eastAsia="ja-JP"/>
+            </w:rPr>
+          </w:pPr>
+          <w:hyperlink w:anchor="_Toc153965603" w:history="1">
+            <w:r>
+              <w:rPr>
+                <w:rStyle w:val="Hyperlink"/>
+                <w:noProof/>
+                <w:lang w:val="en-GB"/>
+              </w:rPr>
+              <w:t>Smart - Population</w:t>
+            </w:r>
+            <w:r>
+              <w:rPr>
+                <w:noProof/>
+                <w:webHidden/>
+              </w:rPr>
+              <w:tab/>
+            </w:r>
+            <w:r>
+              <w:rPr>
+                <w:noProof/>
+                <w:webHidden/>
+              </w:rPr>
+              <w:fldChar w:fldCharType="begin"/>
+            </w:r>
+            <w:r>
+              <w:rPr>
+                <w:noProof/>
+                <w:webHidden/>
+              </w:rPr>
+              <w:instrText xml:space="preserve"> PAGEREF _Toc153965603 \h </w:instrText>
+            </w:r>
+            <w:r>
+              <w:rPr>
+                <w:noProof/>
+                <w:webHidden/>
+              </w:rPr>
+            </w:r>
+            <w:r>
+              <w:rPr>
+                <w:noProof/>
+                <w:webHidden/>
+              </w:rPr>
+              <w:fldChar w:fldCharType="separate"/>
+            </w:r>
+            <w:r>
+              <w:rPr>
+                <w:noProof/>
+                <w:webHidden/>
+              </w:rPr>
+              <w:t>3</w:t>
+            </w:r>
+            <w:r>
+              <w:rPr>
+                <w:noProof/>
+                <w:webHidden/>
+              </w:rPr>
+              <w:fldChar w:fldCharType="end"/>
+            </w:r>
+          </w:hyperlink>
+        </w:p>
+        <w:p>
+          <w:pPr>
+            <w:pStyle w:val="TOC3"/>
+            <w:rPr>
+              <w:rFonts w:eastAsiaTheme="minorEastAsia"/>
+              <w:noProof/>
+              <w:sz w:val="22"/>
+              <w:szCs w:val="22"/>
+              <w:lang w:val="en-GB" w:eastAsia="ja-JP"/>
+            </w:rPr>
+          </w:pPr>
+          <w:hyperlink w:anchor="_Toc153965604" w:history="1">
+            <w:r>
+              <w:rPr>
+                <w:rStyle w:val="Hyperlink"/>
+                <w:noProof/>
+                <w:lang w:val="en-GB"/>
+              </w:rPr>
+              <w:t>Data Visualizations</w:t>
+            </w:r>
+            <w:r>
+              <w:rPr>
+                <w:noProof/>
+                <w:webHidden/>
+              </w:rPr>
+              <w:tab/>
+            </w:r>
+            <w:r>
+              <w:rPr>
+                <w:noProof/>
+                <w:webHidden/>
+              </w:rPr>
+              <w:fldChar w:fldCharType="begin"/>
+            </w:r>
+            <w:r>
+              <w:rPr>
+                <w:noProof/>
+                <w:webHidden/>
+              </w:rPr>
+              <w:instrText xml:space="preserve"> PAGEREF _Toc153965604 \h </w:instrText>
+            </w:r>
+            <w:r>
+              <w:rPr>
+                <w:noProof/>
+                <w:webHidden/>
+              </w:rPr>
+            </w:r>
+            <w:r>
+              <w:rPr>
+                <w:noProof/>
+                <w:webHidden/>
+              </w:rPr>
+              <w:fldChar w:fldCharType="separate"/>
+            </w:r>
+            <w:r>
+              <w:rPr>
+                <w:noProof/>
+                <w:webHidden/>
+              </w:rPr>
+              <w:t>3</w:t>
+            </w:r>
+            <w:r>
+              <w:rPr>
+                <w:noProof/>
+                <w:webHidden/>
+              </w:rPr>
+              <w:fldChar w:fldCharType="end"/>
+            </w:r>
+          </w:hyperlink>
+        </w:p>
+        <w:p>
+          <w:pPr>
+            <w:pStyle w:val="TOC4"/>
+            <w:tabs>
+              <w:tab w:val="right" w:leader="dot" w:pos="10648"/>
+            </w:tabs>
+            <w:rPr>
+              <w:rFonts w:eastAsiaTheme="minorEastAsia"/>
+              <w:noProof/>
+              <w:sz w:val="22"/>
+              <w:szCs w:val="22"/>
+              <w:lang w:val="en-GB" w:eastAsia="ja-JP"/>
+            </w:rPr>
+          </w:pPr>
+          <w:hyperlink w:anchor="_Toc153965605" w:history="1">
+            <w:r>
+              <w:rPr>
+                <w:rStyle w:val="Hyperlink"/>
+                <w:noProof/>
+                <w:lang w:val="it-CH"/>
+              </w:rPr>
+              <w:t>Bubble generic</w:t>
+            </w:r>
+            <w:r>
+              <w:rPr>
+                <w:noProof/>
+                <w:webHidden/>
+              </w:rPr>
+              <w:tab/>
+            </w:r>
+            <w:r>
+              <w:rPr>
+                <w:noProof/>
+                <w:webHidden/>
+              </w:rPr>
+              <w:fldChar w:fldCharType="begin"/>
+            </w:r>
+            <w:r>
+              <w:rPr>
+                <w:noProof/>
+                <w:webHidden/>
+              </w:rPr>
+              <w:instrText xml:space="preserve"> PAGEREF _Toc153965605 \h </w:instrText>
+            </w:r>
+            <w:r>
+              <w:rPr>
+                <w:noProof/>
+                <w:webHidden/>
+              </w:rPr>
+            </w:r>
+            <w:r>
+              <w:rPr>
+                <w:noProof/>
+                <w:webHidden/>
+              </w:rPr>
+              <w:fldChar w:fldCharType="separate"/>
+            </w:r>
+            <w:r>
+              <w:rPr>
+                <w:noProof/>
+                <w:webHidden/>
+              </w:rPr>
+              <w:t>3</w:t>
+            </w:r>
+            <w:r>
+              <w:rPr>
+                <w:noProof/>
+                <w:webHidden/>
+              </w:rPr>
+              <w:fldChar w:fldCharType="end"/>
+            </w:r>
+          </w:hyperlink>
+        </w:p>
+        <w:p>
+          <w:pPr>
+            <w:pStyle w:val="TOC4"/>
+            <w:tabs>
+              <w:tab w:val="right" w:leader="dot" w:pos="10648"/>
+            </w:tabs>
+            <w:rPr>
+              <w:rFonts w:eastAsiaTheme="minorEastAsia"/>
+              <w:noProof/>
+              <w:sz w:val="22"/>
+              <w:szCs w:val="22"/>
+              <w:lang w:val="en-GB" w:eastAsia="ja-JP"/>
+            </w:rPr>
+          </w:pPr>
+          <w:hyperlink w:anchor="_Toc153965606" w:history="1">
+            <w:r>
+              <w:rPr>
+                <w:rStyle w:val="Hyperlink"/>
+                <w:noProof/>
+                <w:lang w:val="en-GB"/>
+              </w:rPr>
+              <w:t>Top 10 smart</w:t>
+            </w:r>
+            <w:r>
+              <w:rPr>
+                <w:noProof/>
+                <w:webHidden/>
+              </w:rPr>
+              <w:tab/>
+            </w:r>
+            <w:r>
+              <w:rPr>
+                <w:noProof/>
+                <w:webHidden/>
+              </w:rPr>
+              <w:fldChar w:fldCharType="begin"/>
+            </w:r>
+            <w:r>
+              <w:rPr>
+                <w:noProof/>
+                <w:webHidden/>
+              </w:rPr>
+              <w:instrText xml:space="preserve"> PAGEREF _Toc153965606 \h </w:instrText>
+            </w:r>
+            <w:r>
+              <w:rPr>
+                <w:noProof/>
+                <w:webHidden/>
+              </w:rPr>
+            </w:r>
+            <w:r>
+              <w:rPr>
+                <w:noProof/>
+                <w:webHidden/>
+              </w:rPr>
+              <w:fldChar w:fldCharType="separate"/>
+            </w:r>
+            <w:r>
+              <w:rPr>
+                <w:noProof/>
+                <w:webHidden/>
+              </w:rPr>
+              <w:t>3</w:t>
+            </w:r>
+            <w:r>
+              <w:rPr>
+                <w:noProof/>
+                <w:webHidden/>
+              </w:rPr>
+              <w:fldChar w:fldCharType="end"/>
+            </w:r>
+          </w:hyperlink>
+        </w:p>
+        <w:p>
+          <w:pPr>
+            <w:pStyle w:val="TOC4"/>
+            <w:tabs>
+              <w:tab w:val="right" w:leader="dot" w:pos="10648"/>
+            </w:tabs>
+            <w:rPr>
+              <w:rFonts w:eastAsiaTheme="minorEastAsia"/>
+              <w:noProof/>
+              <w:sz w:val="22"/>
+              <w:szCs w:val="22"/>
+              <w:lang w:val="en-GB" w:eastAsia="ja-JP"/>
+            </w:rPr>
+          </w:pPr>
+          <w:hyperlink w:anchor="_Toc153965607" w:history="1">
+            <w:r>
+              <w:rPr>
+                <w:rStyle w:val="Hyperlink"/>
+                <w:noProof/>
+                <w:lang w:val="en-GB"/>
+              </w:rPr>
+              <w:t>Population smart</w:t>
+            </w:r>
+            <w:r>
+              <w:rPr>
+                <w:noProof/>
+                <w:webHidden/>
+              </w:rPr>
+              <w:tab/>
+            </w:r>
+            <w:r>
+              <w:rPr>
+                <w:noProof/>
+                <w:webHidden/>
+              </w:rPr>
+              <w:fldChar w:fldCharType="begin"/>
+            </w:r>
+            <w:r>
+              <w:rPr>
+                <w:noProof/>
+                <w:webHidden/>
+              </w:rPr>
+              <w:instrText xml:space="preserve"> PAGEREF _Toc153965607 \h </w:instrText>
+            </w:r>
+            <w:r>
+              <w:rPr>
+                <w:noProof/>
+                <w:webHidden/>
+              </w:rPr>
+            </w:r>
+            <w:r>
+              <w:rPr>
+                <w:noProof/>
+                <w:webHidden/>
+              </w:rPr>
+              <w:fldChar w:fldCharType="separate"/>
+            </w:r>
+            <w:r>
+              <w:rPr>
+                <w:noProof/>
+                <w:webHidden/>
+              </w:rPr>
+              <w:t>3</w:t>
+            </w:r>
+            <w:r>
+              <w:rPr>
+                <w:noProof/>
+                <w:webHidden/>
+              </w:rPr>
+              <w:fldChar w:fldCharType="end"/>
+            </w:r>
+          </w:hyperlink>
+        </w:p>
+        <w:p>
+          <w:pPr>
+            <w:pStyle w:val="TOC4"/>
+            <w:tabs>
+              <w:tab w:val="right" w:leader="dot" w:pos="10648"/>
+            </w:tabs>
+            <w:rPr>
+              <w:rFonts w:eastAsiaTheme="minorEastAsia"/>
+              <w:noProof/>
+              <w:sz w:val="22"/>
+              <w:szCs w:val="22"/>
+              <w:lang w:val="en-GB" w:eastAsia="ja-JP"/>
+            </w:rPr>
+          </w:pPr>
+          <w:hyperlink w:anchor="_Toc153965608" w:history="1">
+            <w:r>
+              <w:rPr>
+                <w:rStyle w:val="Hyperlink"/>
+                <w:noProof/>
+                <w:lang w:val="en-GB"/>
+              </w:rPr>
+              <w:t>Crime variance and population</w:t>
+            </w:r>
+            <w:r>
+              <w:rPr>
+                <w:noProof/>
+                <w:webHidden/>
+              </w:rPr>
+              <w:tab/>
+            </w:r>
+            <w:r>
+              <w:rPr>
+                <w:noProof/>
+                <w:webHidden/>
+              </w:rPr>
+              <w:fldChar w:fldCharType="begin"/>
+            </w:r>
+            <w:r>
+              <w:rPr>
+                <w:noProof/>
+                <w:webHidden/>
+              </w:rPr>
+              <w:instrText xml:space="preserve"> PAGEREF _Toc153965608 \h </w:instrText>
+            </w:r>
+            <w:r>
+              <w:rPr>
+                <w:noProof/>
+                <w:webHidden/>
+              </w:rPr>
+            </w:r>
+            <w:r>
+              <w:rPr>
+                <w:noProof/>
+                <w:webHidden/>
+              </w:rPr>
+              <w:fldChar w:fldCharType="separate"/>
+            </w:r>
+            <w:r>
+              <w:rPr>
+                <w:noProof/>
+                <w:webHidden/>
+              </w:rPr>
+              <w:t>3</w:t>
+            </w:r>
+            <w:r>
+              <w:rPr>
+                <w:noProof/>
+                <w:webHidden/>
+              </w:rPr>
+              <w:fldChar w:fldCharType="end"/>
+            </w:r>
+          </w:hyperlink>
+        </w:p>
+        <w:p>
+          <w:pPr>
+            <w:pStyle w:val="TOC4"/>
+            <w:tabs>
+              <w:tab w:val="right" w:leader="dot" w:pos="10648"/>
+            </w:tabs>
+            <w:rPr>
+              <w:rFonts w:eastAsiaTheme="minorEastAsia"/>
+              <w:noProof/>
+              <w:sz w:val="22"/>
+              <w:szCs w:val="22"/>
+              <w:lang w:val="en-GB" w:eastAsia="ja-JP"/>
+            </w:rPr>
+          </w:pPr>
+          <w:hyperlink w:anchor="_Toc153965609" w:history="1">
+            <w:r>
+              <w:rPr>
+                <w:rStyle w:val="Hyperlink"/>
+                <w:noProof/>
+                <w:lang w:val="en-GB"/>
+              </w:rPr>
+              <w:t>Population crime variance grid</w:t>
+            </w:r>
+            <w:r>
+              <w:rPr>
+                <w:noProof/>
+                <w:webHidden/>
+              </w:rPr>
+              <w:tab/>
+            </w:r>
+            <w:r>
+              <w:rPr>
+                <w:noProof/>
+                <w:webHidden/>
+              </w:rPr>
+              <w:fldChar w:fldCharType="begin"/>
+            </w:r>
+            <w:r>
+              <w:rPr>
+                <w:noProof/>
+                <w:webHidden/>
+              </w:rPr>
+              <w:instrText xml:space="preserve"> PAGEREF _Toc153965609 \h </w:instrText>
+            </w:r>
+            <w:r>
+              <w:rPr>
+                <w:noProof/>
+                <w:webHidden/>
+              </w:rPr>
+            </w:r>
+            <w:r>
+              <w:rPr>
+                <w:noProof/>
+                <w:webHidden/>
+              </w:rPr>
+              <w:fldChar w:fldCharType="separate"/>
+            </w:r>
+            <w:r>
+              <w:rPr>
+                <w:noProof/>
+                <w:webHidden/>
+              </w:rPr>
+              <w:t>4</w:t>
+            </w:r>
+            <w:r>
+              <w:rPr>
+                <w:noProof/>
+                <w:webHidden/>
+              </w:rPr>
+              <w:fldChar w:fldCharType="end"/>
+            </w:r>
+          </w:hyperlink>
+        </w:p>
+        <w:p>
+          <w:pPr>
+            <w:pStyle w:val="TOC4"/>
+            <w:tabs>
+              <w:tab w:val="right" w:leader="dot" w:pos="10648"/>
+            </w:tabs>
+            <w:rPr>
+              <w:rFonts w:eastAsiaTheme="minorEastAsia"/>
+              <w:noProof/>
+              <w:sz w:val="22"/>
+              <w:szCs w:val="22"/>
+              <w:lang w:val="en-GB" w:eastAsia="ja-JP"/>
+            </w:rPr>
+          </w:pPr>
+          <w:hyperlink w:anchor="_Toc153965610" w:history="1">
+            <w:r>
+              <w:rPr>
+                <w:rStyle w:val="Hyperlink"/>
+                <w:noProof/>
+                <w:lang w:val="en-GB"/>
+              </w:rPr>
+              <w:t>Crime smart index bar</w:t>
+            </w:r>
+            <w:r>
+              <w:rPr>
+                <w:noProof/>
+                <w:webHidden/>
+              </w:rPr>
+              <w:tab/>
+            </w:r>
+            <w:r>
+              <w:rPr>
+                <w:noProof/>
+                <w:webHidden/>
+              </w:rPr>
+              <w:fldChar w:fldCharType="begin"/>
+            </w:r>
+            <w:r>
+              <w:rPr>
+                <w:noProof/>
+                <w:webHidden/>
+              </w:rPr>
+              <w:instrText xml:space="preserve"> PAGEREF _Toc153965610 \h </w:instrText>
+            </w:r>
+            <w:r>
+              <w:rPr>
+                <w:noProof/>
+                <w:webHidden/>
+              </w:rPr>
+            </w:r>
+            <w:r>
+              <w:rPr>
+                <w:noProof/>
+                <w:webHidden/>
+              </w:rPr>
+              <w:fldChar w:fldCharType="separate"/>
+            </w:r>
+            <w:r>
+              <w:rPr>
+                <w:noProof/>
+                <w:webHidden/>
+              </w:rPr>
+              <w:t>4</w:t>
+            </w:r>
+            <w:r>
+              <w:rPr>
+                <w:noProof/>
+                <w:webHidden/>
+              </w:rPr>
+              <w:fldChar w:fldCharType="end"/>
+            </w:r>
+          </w:hyperlink>
+        </w:p>
+        <w:p>
+          <w:pPr>
+            <w:pStyle w:val="TOC3"/>
+            <w:rPr>
+              <w:rFonts w:eastAsiaTheme="minorEastAsia"/>
+              <w:noProof/>
+              <w:sz w:val="22"/>
+              <w:szCs w:val="22"/>
+              <w:lang w:val="en-GB" w:eastAsia="ja-JP"/>
+            </w:rPr>
+          </w:pPr>
+          <w:hyperlink w:anchor="_Toc153965611" w:history="1">
+            <w:r>
+              <w:rPr>
+                <w:rStyle w:val="Hyperlink"/>
+                <w:noProof/>
+                <w:lang w:val="en-GB"/>
+              </w:rPr>
+              <w:t>Interface Design</w:t>
+            </w:r>
+            <w:r>
+              <w:rPr>
+                <w:noProof/>
+                <w:webHidden/>
+              </w:rPr>
+              <w:tab/>
+            </w:r>
+            <w:r>
+              <w:rPr>
+                <w:noProof/>
+                <w:webHidden/>
+              </w:rPr>
+              <w:fldChar w:fldCharType="begin"/>
+            </w:r>
+            <w:r>
+              <w:rPr>
+                <w:noProof/>
+                <w:webHidden/>
+              </w:rPr>
+              <w:instrText xml:space="preserve"> PAGEREF _Toc153965611 \h </w:instrText>
+            </w:r>
+            <w:r>
+              <w:rPr>
+                <w:noProof/>
+                <w:webHidden/>
+              </w:rPr>
+            </w:r>
+            <w:r>
+              <w:rPr>
+                <w:noProof/>
+                <w:webHidden/>
+              </w:rPr>
+              <w:fldChar w:fldCharType="separate"/>
+            </w:r>
+            <w:r>
+              <w:rPr>
+                <w:noProof/>
+                <w:webHidden/>
+              </w:rPr>
+              <w:t>4</w:t>
+            </w:r>
+            <w:r>
+              <w:rPr>
+                <w:noProof/>
+                <w:webHidden/>
+              </w:rPr>
+              <w:fldChar w:fldCharType="end"/>
+            </w:r>
+          </w:hyperlink>
+        </w:p>
+        <w:p>
+          <w:pPr>
+            <w:pStyle w:val="TOC3"/>
+            <w:rPr>
+              <w:rFonts w:eastAsiaTheme="minorEastAsia"/>
+              <w:noProof/>
+              <w:sz w:val="22"/>
+              <w:szCs w:val="22"/>
+              <w:lang w:val="en-GB" w:eastAsia="ja-JP"/>
+            </w:rPr>
+          </w:pPr>
+          <w:hyperlink w:anchor="_Toc153965612" w:history="1">
+            <w:r>
+              <w:rPr>
+                <w:rStyle w:val="Hyperlink"/>
+                <w:noProof/>
+                <w:lang w:val="en-GB"/>
+              </w:rPr>
+              <w:t>Future use</w:t>
+            </w:r>
+            <w:r>
+              <w:rPr>
+                <w:noProof/>
+                <w:webHidden/>
+              </w:rPr>
+              <w:tab/>
+            </w:r>
+            <w:r>
+              <w:rPr>
+                <w:noProof/>
+                <w:webHidden/>
+              </w:rPr>
+              <w:fldChar w:fldCharType="begin"/>
+            </w:r>
+            <w:r>
+              <w:rPr>
+                <w:noProof/>
+                <w:webHidden/>
+              </w:rPr>
+              <w:instrText xml:space="preserve"> PAGEREF _Toc153965612 \h </w:instrText>
+            </w:r>
+            <w:r>
+              <w:rPr>
+                <w:noProof/>
+                <w:webHidden/>
+              </w:rPr>
+            </w:r>
+            <w:r>
+              <w:rPr>
+                <w:noProof/>
+                <w:webHidden/>
+              </w:rPr>
+              <w:fldChar w:fldCharType="separate"/>
+            </w:r>
+            <w:r>
+              <w:rPr>
+                <w:noProof/>
+                <w:webHidden/>
+              </w:rPr>
+              <w:t>4</w:t>
+            </w:r>
+            <w:r>
+              <w:rPr>
+                <w:noProof/>
+                <w:webHidden/>
+              </w:rPr>
+              <w:fldChar w:fldCharType="end"/>
+            </w:r>
+          </w:hyperlink>
+        </w:p>
+        <w:p>
+          <w:r>
+            <w:fldChar w:fldCharType="end"/>
+          </w:r>
+        </w:p>
+      </w:sdtContent>
+    </w:sdt>
+    <w:p>
+      <w:pPr>
+        <w:rPr>
+          <w:i/>
+          <w:noProof/>
+          <w:color w:val="000000" w:themeColor="text1"/>
+          <w:sz w:val="28"/>
+          <w:lang w:val="en-GB"/>
+        </w:rPr>
+      </w:pPr>
       <w:r>
         <w:rPr>
           <w:noProof/>
-          <w:lang w:val="en-GB" w:bidi="en-GB"/>
-        </w:rPr>
-        <w:lastRenderedPageBreak/>
-        <mc:AlternateContent>
-          <mc:Choice Requires="wps">
-            <w:drawing>
-              <wp:anchor distT="0" distB="0" distL="114300" distR="114300" simplePos="0" relativeHeight="251661312" behindDoc="1" locked="0" layoutInCell="1" allowOverlap="1" wp14:anchorId="4A0DD46B" wp14:editId="767DB481">
-                <wp:simplePos x="0" y="0"/>
-                <wp:positionH relativeFrom="column">
-                  <wp:posOffset>-430876</wp:posOffset>
-                </wp:positionH>
-                <wp:positionV relativeFrom="paragraph">
-                  <wp:posOffset>-7965267</wp:posOffset>
-                </wp:positionV>
-                <wp:extent cx="7771130" cy="8139546"/>
-                <wp:effectExtent l="0" t="0" r="1270" b="0"/>
-                <wp:wrapNone/>
-                <wp:docPr id="23" name="Shape">
-                  <a:extLst xmlns:a="http://schemas.openxmlformats.org/drawingml/2006/main">
-                    <a:ext uri="{C183D7F6-B498-43B3-948B-1728B52AA6E4}">
-                      <adec:decorative xmlns:adec="http://schemas.microsoft.com/office/drawing/2017/decorative" val="1"/>
-                    </a:ext>
-                  </a:extLst>
-                </wp:docPr>
-                <wp:cNvGraphicFramePr/>
-                <a:graphic xmlns:a="http://schemas.openxmlformats.org/drawingml/2006/main">
-                  <a:graphicData uri="http://schemas.microsoft.com/office/word/2010/wordprocessingShape">
-                    <wps:wsp>
-                      <wps:cNvSpPr/>
-                      <wps:spPr>
-                        <a:xfrm>
-                          <a:off x="0" y="0"/>
-                          <a:ext cx="7771130" cy="8139546"/>
-                        </a:xfrm>
-                        <a:custGeom>
-                          <a:avLst/>
-                          <a:gdLst/>
-                          <a:ahLst/>
-                          <a:cxnLst>
-                            <a:cxn ang="0">
-                              <a:pos x="wd2" y="hd2"/>
-                            </a:cxn>
-                            <a:cxn ang="5400000">
-                              <a:pos x="wd2" y="hd2"/>
-                            </a:cxn>
-                            <a:cxn ang="10800000">
-                              <a:pos x="wd2" y="hd2"/>
-                            </a:cxn>
-                            <a:cxn ang="16200000">
-                              <a:pos x="wd2" y="hd2"/>
-                            </a:cxn>
-                          </a:cxnLst>
-                          <a:rect l="0" t="0" r="r" b="b"/>
-                          <a:pathLst>
-                            <a:path w="21600" h="21600" extrusionOk="0">
-                              <a:moveTo>
-                                <a:pt x="0" y="14678"/>
-                              </a:moveTo>
-                              <a:lnTo>
-                                <a:pt x="0" y="21600"/>
-                              </a:lnTo>
-                              <a:lnTo>
-                                <a:pt x="21600" y="3032"/>
-                              </a:lnTo>
-                              <a:lnTo>
-                                <a:pt x="21600" y="0"/>
-                              </a:lnTo>
-                              <a:lnTo>
-                                <a:pt x="17075" y="0"/>
-                              </a:lnTo>
-                              <a:close/>
-                            </a:path>
-                          </a:pathLst>
-                        </a:custGeom>
-                        <a:solidFill>
-                          <a:schemeClr val="accent1"/>
-                        </a:solidFill>
-                        <a:ln w="12700">
-                          <a:miter lim="400000"/>
-                        </a:ln>
-                      </wps:spPr>
-                      <wps:bodyPr lIns="38100" tIns="38100" rIns="38100" bIns="38100" anchor="ctr"/>
-                    </wps:wsp>
-                  </a:graphicData>
-                </a:graphic>
-                <wp14:sizeRelV relativeFrom="margin">
-                  <wp14:pctHeight>0</wp14:pctHeight>
-                </wp14:sizeRelV>
-              </wp:anchor>
-            </w:drawing>
-          </mc:Choice>
-          <mc:Fallback>
-            <w:pict>
-              <v:shape w14:anchorId="7C78CCE9" id="Shape" o:spid="_x0000_s1026" alt="&quot;&quot;" style="position:absolute;margin-left:-33.95pt;margin-top:-627.2pt;width:611.9pt;height:640.9pt;z-index:-251655168;visibility:visible;mso-wrap-style:square;mso-height-percent:0;mso-wrap-distance-left:9pt;mso-wrap-distance-top:0;mso-wrap-distance-right:9pt;mso-wrap-distance-bottom:0;mso-position-horizontal:absolute;mso-position-horizontal-relative:text;mso-position-vertical:absolute;mso-position-vertical-relative:text;mso-height-percent:0;mso-height-relative:margin;v-text-anchor:middle" coordsize="21600,21600" o:gfxdata="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" path="m,14678r,6922l21600,3032,21600,,17075,,,14678xe" fillcolor="#123869 [3204]" stroked="f" strokeweight="1pt">
-                <v:stroke miterlimit="4" joinstyle="miter"/>
-                <v:path arrowok="t" o:extrusionok="f" o:connecttype="custom" o:connectlocs="3885565,4069773;3885565,4069773;3885565,4069773;3885565,4069773" o:connectangles="0,90,180,270"/>
-              </v:shape>
-            </w:pict>
-          </mc:Fallback>
-        </mc:AlternateContent>
+          <w:lang w:val="en-GB"/>
+        </w:rPr>
+        <w:br w:type="page"/>
       </w:r>
     </w:p>
     <w:p>
       <w:pPr>
-        <w:pStyle w:val="Heading2"/>
+        <w:pStyle w:val="Heading3"/>
         <w:rPr>
           <w:noProof/>
           <w:lang w:val="en-GB"/>
         </w:rPr>
       </w:pPr>
+      <w:bookmarkStart w:id="5" w:name="_Toc153965594"/>
       <w:r>
         <w:rPr>
           <w:noProof/>
           <w:lang w:val="en-GB"/>
         </w:rPr>
+        <w:lastRenderedPageBreak/>
         <w:t>A</w:t>
       </w:r>
       <w:r>
@@ -655,161 +1991,194 @@
         </w:rPr>
         <w:t>bstract</w:t>
       </w:r>
+      <w:bookmarkEnd w:id="5"/>
     </w:p>
     <w:p>
       <w:pPr>
-        <w:pStyle w:val="Heading2"/>
+        <w:pStyle w:val="Heading3"/>
         <w:rPr>
           <w:noProof/>
           <w:lang w:val="en-GB"/>
         </w:rPr>
       </w:pPr>
+      <w:bookmarkStart w:id="6" w:name="_Toc153965595"/>
       <w:r>
         <w:rPr>
           <w:noProof/>
           <w:lang w:val="en-GB"/>
         </w:rPr>
-        <w:t xml:space="preserve">Introduction </w:t>
+        <w:t>Introduction</w:t>
+      </w:r>
+      <w:bookmarkEnd w:id="6"/>
+      <w:r>
+        <w:rPr>
+          <w:noProof/>
+          <w:lang w:val="en-GB"/>
+        </w:rPr>
+        <w:t xml:space="preserve"> </w:t>
       </w:r>
     </w:p>
     <w:p>
       <w:pPr>
+        <w:pStyle w:val="Heading4"/>
+        <w:rPr>
+          <w:noProof/>
+          <w:lang w:val="en-GB"/>
+        </w:rPr>
+      </w:pPr>
+      <w:bookmarkStart w:id="7" w:name="_Toc153965596"/>
+      <w:r>
+        <w:rPr>
+          <w:noProof/>
+          <w:lang w:val="en-GB"/>
+        </w:rPr>
+        <w:t>Research Questions</w:t>
+      </w:r>
+      <w:bookmarkEnd w:id="7"/>
+    </w:p>
+    <w:p>
+      <w:pPr>
+        <w:pStyle w:val="Heading4"/>
+        <w:rPr>
+          <w:noProof/>
+          <w:lang w:val="en-GB"/>
+        </w:rPr>
+      </w:pPr>
+      <w:bookmarkStart w:id="8" w:name="_Toc153965597"/>
+      <w:r>
+        <w:rPr>
+          <w:noProof/>
+          <w:lang w:val="en-GB"/>
+        </w:rPr>
+        <w:t>The Main Target</w:t>
+      </w:r>
+      <w:bookmarkEnd w:id="8"/>
+    </w:p>
+    <w:p>
+      <w:pPr>
+        <w:pStyle w:val="Heading4"/>
+        <w:rPr>
+          <w:noProof/>
+          <w:lang w:val="en-GB"/>
+        </w:rPr>
+      </w:pPr>
+      <w:bookmarkStart w:id="9" w:name="_Toc153965598"/>
+      <w:r>
+        <w:rPr>
+          <w:noProof/>
+          <w:lang w:val="en-GB"/>
+        </w:rPr>
+        <w:t>Desired Outcome</w:t>
+      </w:r>
+      <w:bookmarkEnd w:id="9"/>
+    </w:p>
+    <w:p>
+      <w:pPr>
         <w:pStyle w:val="Heading3"/>
         <w:rPr>
           <w:noProof/>
           <w:lang w:val="en-GB"/>
         </w:rPr>
       </w:pPr>
+      <w:bookmarkStart w:id="10" w:name="_Toc153965599"/>
       <w:r>
         <w:rPr>
           <w:noProof/>
           <w:lang w:val="en-GB"/>
         </w:rPr>
-        <w:t>Research Questions</w:t>
+        <w:t>Data Sources</w:t>
+      </w:r>
+      <w:bookmarkEnd w:id="10"/>
+    </w:p>
+    <w:p>
+      <w:pPr>
+        <w:rPr>
+          <w:lang w:val="en-GB"/>
+        </w:rPr>
+      </w:pPr>
+      <w:r>
+        <w:rPr>
+          <w:lang w:val="en-GB"/>
+        </w:rPr>
+        <w:t>- Smart</w:t>
       </w:r>
     </w:p>
     <w:p>
       <w:pPr>
-        <w:pStyle w:val="Heading3"/>
-        <w:rPr>
-          <w:noProof/>
+        <w:rPr>
           <w:lang w:val="en-GB"/>
         </w:rPr>
       </w:pPr>
       <w:r>
         <w:rPr>
-          <w:noProof/>
-          <w:lang w:val="en-GB"/>
-        </w:rPr>
-        <w:t>The Main Target</w:t>
+          <w:lang w:val="en-GB"/>
+        </w:rPr>
+        <w:t>https://www.kaggle.com/datasets/magdamonteiro/smart-cities-index-datasets/</w:t>
       </w:r>
     </w:p>
     <w:p>
       <w:pPr>
-        <w:pStyle w:val="Heading3"/>
-        <w:rPr>
-          <w:noProof/>
+        <w:rPr>
           <w:lang w:val="en-GB"/>
         </w:rPr>
       </w:pPr>
       <w:r>
         <w:rPr>
-          <w:noProof/>
-          <w:lang w:val="en-GB"/>
-        </w:rPr>
-        <w:t>Desired Outcome</w:t>
+          <w:lang w:val="en-GB"/>
+        </w:rPr>
+        <w:t>- Criminality</w:t>
       </w:r>
     </w:p>
     <w:p>
       <w:pPr>
-        <w:pStyle w:val="Heading2"/>
-        <w:rPr>
-          <w:noProof/>
+        <w:rPr>
           <w:lang w:val="en-GB"/>
         </w:rPr>
       </w:pPr>
       <w:r>
         <w:rPr>
-          <w:noProof/>
-          <w:lang w:val="en-GB"/>
-        </w:rPr>
-        <w:t xml:space="preserve">Data </w:t>
-      </w:r>
-      <w:r>
-        <w:rPr>
-          <w:noProof/>
-          <w:lang w:val="en-GB"/>
-        </w:rPr>
-        <w:t>Sources</w:t>
+          <w:lang w:val="en-GB"/>
+        </w:rPr>
+        <w:t>https://ec.europa.eu/eurostat/databrowser/view/ilc_mddw06/default/table?lang=en</w:t>
       </w:r>
     </w:p>
     <w:p>
       <w:pPr>
-        <w:pStyle w:val="Heading2"/>
-        <w:rPr>
-          <w:noProof/>
+        <w:rPr>
           <w:lang w:val="en-GB"/>
         </w:rPr>
       </w:pPr>
       <w:r>
         <w:rPr>
-          <w:noProof/>
-          <w:lang w:val="en-GB"/>
-        </w:rPr>
-        <w:t xml:space="preserve">Data </w:t>
-      </w:r>
-      <w:r>
-        <w:rPr>
-          <w:noProof/>
-          <w:lang w:val="en-GB"/>
-        </w:rPr>
-        <w:t>Pre-Processing</w:t>
+          <w:lang w:val="en-GB"/>
+        </w:rPr>
+        <w:t>https://ec.europa.eu/eurostat/databrowser/view/crim_off_cat/default/table?lang=en</w:t>
       </w:r>
     </w:p>
     <w:p>
       <w:pPr>
-        <w:pStyle w:val="Heading2"/>
-        <w:rPr>
-          <w:noProof/>
+        <w:rPr>
           <w:lang w:val="en-GB"/>
         </w:rPr>
       </w:pPr>
       <w:r>
         <w:rPr>
-          <w:noProof/>
-          <w:lang w:val="en-GB"/>
-        </w:rPr>
-        <w:t xml:space="preserve">Data </w:t>
-      </w:r>
-      <w:r>
-        <w:rPr>
-          <w:noProof/>
-          <w:lang w:val="en-GB"/>
-        </w:rPr>
-        <w:t xml:space="preserve">Visualizations </w:t>
+          <w:lang w:val="en-GB"/>
+        </w:rPr>
+        <w:t>- Population</w:t>
       </w:r>
     </w:p>
     <w:p>
       <w:pPr>
-        <w:pStyle w:val="Heading3"/>
-        <w:rPr>
-          <w:noProof/>
+        <w:rPr>
           <w:lang w:val="en-GB"/>
         </w:rPr>
       </w:pPr>
       <w:r>
         <w:rPr>
-          <w:noProof/>
-          <w:lang w:val="en-GB"/>
-        </w:rPr>
-        <w:t>D</w:t>
-      </w:r>
-      <w:r>
-        <w:rPr>
-          <w:noProof/>
-          <w:lang w:val="en-GB"/>
-        </w:rPr>
-        <w:t>esign</w:t>
+          <w:lang w:val="en-GB"/>
+        </w:rPr>
+        <w:t>https://ec.europa.eu/eurostat/databrowser/view/tps00001/default/table?lang=en</w:t>
       </w:r>
     </w:p>
     <w:p>
@@ -820,32 +2189,198 @@
           <w:lang w:val="en-GB"/>
         </w:rPr>
       </w:pPr>
+      <w:bookmarkStart w:id="11" w:name="_Toc153965600"/>
       <w:r>
         <w:rPr>
           <w:noProof/>
           <w:lang w:val="en-GB"/>
         </w:rPr>
-        <w:t>D</w:t>
+        <w:t>Data Pre-Processing</w:t>
       </w:r>
+      <w:bookmarkEnd w:id="11"/>
+    </w:p>
+    <w:p>
+      <w:pPr>
+        <w:rPr>
+          <w:lang w:val="it-CH"/>
+        </w:rPr>
+      </w:pPr>
       <w:r>
         <w:rPr>
-          <w:noProof/>
-          <w:lang w:val="en-GB"/>
-        </w:rPr>
-        <w:t>evelopment</w:t>
+          <w:highlight w:val="yellow"/>
+          <w:lang w:val="it-CH"/>
+        </w:rPr>
+        <w:t>Descrivete tutti I cambiamenti dal csv originale fino a quelli usati per i singoli csv usati in flourish</w:t>
       </w:r>
     </w:p>
     <w:p>
       <w:pPr>
+        <w:pStyle w:val="Heading4"/>
+        <w:rPr>
+          <w:lang w:val="en-GB"/>
+        </w:rPr>
+      </w:pPr>
+      <w:bookmarkStart w:id="12" w:name="_Toc153965601"/>
+      <w:r>
+        <w:rPr>
+          <w:lang w:val="en-GB"/>
+        </w:rPr>
+        <w:t>Smart - Criminality</w:t>
+      </w:r>
+      <w:bookmarkEnd w:id="12"/>
+    </w:p>
+    <w:p>
+      <w:pPr>
+        <w:pStyle w:val="Heading4"/>
+        <w:rPr>
+          <w:lang w:val="en-GB"/>
+        </w:rPr>
+      </w:pPr>
+      <w:bookmarkStart w:id="13" w:name="_Toc153965602"/>
+      <w:r>
+        <w:rPr>
+          <w:lang w:val="en-GB"/>
+        </w:rPr>
+        <w:t>Criminality - Population</w:t>
+      </w:r>
+      <w:bookmarkEnd w:id="13"/>
+    </w:p>
+    <w:p>
+      <w:pPr>
+        <w:pStyle w:val="Heading4"/>
+        <w:rPr>
+          <w:lang w:val="en-GB"/>
+        </w:rPr>
+      </w:pPr>
+      <w:bookmarkStart w:id="14" w:name="_Toc153965603"/>
+      <w:r>
+        <w:rPr>
+          <w:lang w:val="en-GB"/>
+        </w:rPr>
+        <w:t>Smart - Population</w:t>
+      </w:r>
+      <w:bookmarkEnd w:id="14"/>
+    </w:p>
+    <w:p>
+      <w:pPr>
         <w:pStyle w:val="Heading3"/>
         <w:rPr>
           <w:noProof/>
           <w:lang w:val="en-GB"/>
         </w:rPr>
       </w:pPr>
+      <w:bookmarkStart w:id="15" w:name="_Toc153965604"/>
       <w:r>
         <w:rPr>
           <w:noProof/>
+          <w:lang w:val="en-GB"/>
+        </w:rPr>
+        <w:t>Data Visualizations</w:t>
+      </w:r>
+      <w:bookmarkEnd w:id="15"/>
+    </w:p>
+    <w:p>
+      <w:pPr>
+        <w:rPr>
+          <w:lang w:val="it-CH"/>
+        </w:rPr>
+      </w:pPr>
+      <w:r>
+        <w:rPr>
+          <w:highlight w:val="yellow"/>
+          <w:lang w:val="it-CH"/>
+        </w:rPr>
+        <w:t>Cambiate I titoli e scrivete giu le vostre cose, controllate che i link siano corretti</w:t>
+      </w:r>
+    </w:p>
+    <w:p>
+      <w:pPr>
+        <w:rPr>
+          <w:lang w:val="it-CH"/>
+        </w:rPr>
+      </w:pPr>
+      <w:r>
+        <w:rPr>
+          <w:highlight w:val="yellow"/>
+          <w:lang w:val="it-CH"/>
+        </w:rPr>
+        <w:t xml:space="preserve">Per ogni grafico </w:t>
+      </w:r>
+      <w:r>
+        <w:rPr>
+          <w:highlight w:val="yellow"/>
+          <w:lang w:val="it-CH"/>
+        </w:rPr>
+        <w:t>de</w:t>
+      </w:r>
+      <w:r>
+        <w:rPr>
+          <w:highlight w:val="yellow"/>
+          <w:lang w:val="it-CH"/>
+        </w:rPr>
+        <w:t>scrivere:</w:t>
+      </w:r>
+    </w:p>
+    <w:p>
+      <w:pPr>
+        <w:pStyle w:val="Text"/>
+        <w:numPr>
+          <w:ilvl w:val="0"/>
+          <w:numId w:val="1"/>
+        </w:numPr>
+        <w:rPr>
+          <w:noProof/>
+          <w:highlight w:val="yellow"/>
+          <w:lang w:val="en-GB"/>
+        </w:rPr>
+      </w:pPr>
+      <w:r>
+        <w:rPr>
+          <w:noProof/>
+          <w:highlight w:val="yellow"/>
+          <w:lang w:val="en-GB"/>
+        </w:rPr>
+        <w:t>Design</w:t>
+      </w:r>
+    </w:p>
+    <w:p>
+      <w:pPr>
+        <w:pStyle w:val="Text"/>
+        <w:numPr>
+          <w:ilvl w:val="0"/>
+          <w:numId w:val="1"/>
+        </w:numPr>
+        <w:rPr>
+          <w:noProof/>
+          <w:highlight w:val="yellow"/>
+          <w:lang w:val="en-GB"/>
+        </w:rPr>
+      </w:pPr>
+      <w:r>
+        <w:rPr>
+          <w:noProof/>
+          <w:highlight w:val="yellow"/>
+          <w:lang w:val="en-GB"/>
+        </w:rPr>
+        <w:t>Development</w:t>
+      </w:r>
+    </w:p>
+    <w:p>
+      <w:pPr>
+        <w:pStyle w:val="Text"/>
+        <w:numPr>
+          <w:ilvl w:val="0"/>
+          <w:numId w:val="1"/>
+        </w:numPr>
+        <w:rPr>
+          <w:noProof/>
+          <w:lang w:val="en-GB"/>
+        </w:rPr>
+      </w:pPr>
+      <w:r>
+        <w:rPr>
+          <w:noProof/>
+          <w:highlight w:val="yellow"/>
           <w:lang w:val="en-GB"/>
         </w:rPr>
         <w:t>Findings</w:t>
@@ -853,54 +2388,333 @@
     </w:p>
     <w:p>
       <w:pPr>
-        <w:pStyle w:val="Heading2"/>
-        <w:rPr>
-          <w:noProof/>
-          <w:lang w:val="en-GB"/>
-        </w:rPr>
-      </w:pPr>
+        <w:rPr>
+          <w:lang w:val="it-CH"/>
+        </w:rPr>
+      </w:pPr>
+    </w:p>
+    <w:p>
+      <w:pPr>
+        <w:pStyle w:val="Heading4"/>
+        <w:rPr>
+          <w:lang w:val="it-CH"/>
+        </w:rPr>
+      </w:pPr>
+      <w:bookmarkStart w:id="16" w:name="_Toc153965605"/>
       <w:r>
         <w:rPr>
-          <w:noProof/>
-          <w:lang w:val="en-GB"/>
-        </w:rPr>
-        <w:t xml:space="preserve">Interface </w:t>
+          <w:lang w:val="it-CH"/>
+        </w:rPr>
+        <w:t>Bubble generic</w:t>
       </w:r>
+      <w:bookmarkEnd w:id="16"/>
+    </w:p>
+    <w:p>
+      <w:pPr>
+        <w:rPr>
+          <w:lang w:val="en-GB"/>
+        </w:rPr>
+      </w:pPr>
       <w:r>
         <w:rPr>
-          <w:noProof/>
-          <w:lang w:val="en-GB"/>
-        </w:rPr>
-        <w:t>Design</w:t>
+          <w:lang w:val="en-GB"/>
+        </w:rPr>
+        <w:t>https://public.flourish.studio/visualisation/16133786/</w:t>
       </w:r>
     </w:p>
     <w:p>
       <w:pPr>
-        <w:pStyle w:val="Heading2"/>
+        <w:rPr>
+          <w:lang w:val="en-GB"/>
+        </w:rPr>
+      </w:pPr>
+    </w:p>
+    <w:p>
+      <w:pPr>
+        <w:pStyle w:val="Heading4"/>
+        <w:rPr>
+          <w:lang w:val="en-GB"/>
+        </w:rPr>
+      </w:pPr>
+      <w:bookmarkStart w:id="17" w:name="_Toc153965606"/>
+      <w:r>
+        <w:rPr>
+          <w:lang w:val="en-GB"/>
+        </w:rPr>
+        <w:t>Top 10 smart</w:t>
+      </w:r>
+      <w:bookmarkEnd w:id="17"/>
+    </w:p>
+    <w:p>
+      <w:pPr>
+        <w:rPr>
+          <w:lang w:val="en-GB"/>
+        </w:rPr>
+      </w:pPr>
+      <w:r>
+        <w:rPr>
+          <w:lang w:val="en-GB"/>
+        </w:rPr>
+        <w:t>https://public.flourish.studio/visualisation/16024537/</w:t>
+      </w:r>
+    </w:p>
+    <w:p>
+      <w:pPr>
+        <w:rPr>
+          <w:lang w:val="en-GB"/>
+        </w:rPr>
+      </w:pPr>
+    </w:p>
+    <w:p>
+      <w:pPr>
+        <w:pStyle w:val="Heading4"/>
+        <w:rPr>
+          <w:lang w:val="en-GB"/>
+        </w:rPr>
+      </w:pPr>
+      <w:bookmarkStart w:id="18" w:name="_Toc153965607"/>
+      <w:r>
+        <w:rPr>
+          <w:lang w:val="en-GB"/>
+        </w:rPr>
+        <w:t>Population smart</w:t>
+      </w:r>
+      <w:bookmarkEnd w:id="18"/>
+    </w:p>
+    <w:p>
+      <w:pPr>
+        <w:rPr>
+          <w:lang w:val="en-GB"/>
+        </w:rPr>
+      </w:pPr>
+      <w:r>
+        <w:rPr>
+          <w:lang w:val="en-GB"/>
+        </w:rPr>
+        <w:t>https://public.flourish.studio/visualisation/16201907/</w:t>
+      </w:r>
+    </w:p>
+    <w:p>
+      <w:pPr>
+        <w:rPr>
+          <w:lang w:val="en-GB"/>
+        </w:rPr>
+      </w:pPr>
+    </w:p>
+    <w:p>
+      <w:pPr>
+        <w:pStyle w:val="Heading4"/>
+        <w:rPr>
+          <w:lang w:val="en-GB"/>
+        </w:rPr>
+      </w:pPr>
+      <w:bookmarkStart w:id="19" w:name="_Toc153965608"/>
+      <w:r>
+        <w:rPr>
+          <w:lang w:val="en-GB"/>
+        </w:rPr>
+        <w:t>Crime variance and population</w:t>
+      </w:r>
+      <w:bookmarkEnd w:id="19"/>
+    </w:p>
+    <w:p>
+      <w:pPr>
+        <w:rPr>
+          <w:lang w:val="en-GB"/>
+        </w:rPr>
+      </w:pPr>
+      <w:r>
+        <w:rPr>
+          <w:lang w:val="en-GB"/>
+        </w:rPr>
+        <w:t>https://public.flourish.studio/visualisation/16193316/</w:t>
+      </w:r>
+    </w:p>
+    <w:p>
+      <w:pPr>
+        <w:rPr>
+          <w:lang w:val="en-GB"/>
+        </w:rPr>
+      </w:pPr>
+    </w:p>
+    <w:p>
+      <w:pPr>
+        <w:pStyle w:val="Heading4"/>
+        <w:rPr>
+          <w:lang w:val="en-GB"/>
+        </w:rPr>
+      </w:pPr>
+      <w:bookmarkStart w:id="20" w:name="_Toc153965609"/>
+      <w:r>
+        <w:rPr>
+          <w:lang w:val="en-GB"/>
+        </w:rPr>
+        <w:t>Population crime variance grid</w:t>
+      </w:r>
+      <w:bookmarkEnd w:id="20"/>
+    </w:p>
+    <w:p>
+      <w:pPr>
+        <w:rPr>
+          <w:lang w:val="en-GB"/>
+        </w:rPr>
+      </w:pPr>
+      <w:r>
+        <w:rPr>
+          <w:lang w:val="en-GB"/>
+        </w:rPr>
+        <w:t>https://public.flourish.studio/visualisation/16193249/</w:t>
+      </w:r>
+    </w:p>
+    <w:p>
+      <w:pPr>
+        <w:rPr>
+          <w:lang w:val="en-GB"/>
+        </w:rPr>
+      </w:pPr>
+    </w:p>
+    <w:p>
+      <w:pPr>
+        <w:pStyle w:val="Heading4"/>
+        <w:rPr>
+          <w:lang w:val="en-GB"/>
+        </w:rPr>
+      </w:pPr>
+      <w:bookmarkStart w:id="21" w:name="_Toc153965610"/>
+      <w:r>
+        <w:rPr>
+          <w:lang w:val="en-GB"/>
+        </w:rPr>
+        <w:t>Crime smart index bar</w:t>
+      </w:r>
+      <w:bookmarkEnd w:id="21"/>
+      <w:r>
+        <w:rPr>
+          <w:lang w:val="en-GB"/>
+        </w:rPr>
+        <w:t xml:space="preserve"> </w:t>
+      </w:r>
+    </w:p>
+    <w:p>
+      <w:pPr>
+        <w:rPr>
+          <w:lang w:val="en-GB"/>
+        </w:rPr>
+      </w:pPr>
+      <w:r>
+        <w:rPr>
+          <w:lang w:val="en-GB"/>
+        </w:rPr>
+        <w:t>https://public.flourish.studio/visualisation/16205389/</w:t>
+      </w:r>
+    </w:p>
+    <w:p>
+      <w:pPr>
+        <w:pStyle w:val="Heading3"/>
         <w:rPr>
           <w:noProof/>
           <w:lang w:val="en-GB"/>
         </w:rPr>
       </w:pPr>
+      <w:bookmarkStart w:id="22" w:name="_Toc153965611"/>
       <w:r>
         <w:rPr>
           <w:noProof/>
           <w:lang w:val="en-GB"/>
         </w:rPr>
-        <w:t xml:space="preserve">Next </w:t>
+        <w:t>Interface Design</w:t>
+      </w:r>
+      <w:bookmarkEnd w:id="22"/>
+    </w:p>
+    <w:p>
+      <w:pPr>
+        <w:rPr>
+          <w:lang w:val="en-GB"/>
+        </w:rPr>
+      </w:pPr>
+      <w:r>
+        <w:rPr>
+          <w:lang w:val="en-GB"/>
+        </w:rPr>
+        <w:t xml:space="preserve">We decided to use a </w:t>
+      </w:r>
+      <w:hyperlink r:id="rId11" w:history="1">
+        <w:r>
+          <w:rPr>
+            <w:rStyle w:val="Hyperlink"/>
+            <w:lang w:val="en-GB"/>
+          </w:rPr>
+          <w:t>free Bootstrap 5 template</w:t>
+        </w:r>
+      </w:hyperlink>
+      <w:r>
+        <w:rPr>
+          <w:lang w:val="en-GB"/>
+        </w:rPr>
+        <w:t xml:space="preserve"> to create a smart and clean one-page website report quickly. </w:t>
+      </w:r>
+    </w:p>
+    <w:p>
+      <w:pPr>
+        <w:rPr>
+          <w:lang w:val="en-GB"/>
+        </w:rPr>
+      </w:pPr>
+      <w:r>
+        <w:rPr>
+          <w:lang w:val="en-GB"/>
+        </w:rPr>
+        <w:t xml:space="preserve">We took the existing sections and edited them to make it look good for our purpose, </w:t>
       </w:r>
       <w:r>
         <w:rPr>
-          <w:noProof/>
-          <w:lang w:val="en-GB"/>
-        </w:rPr>
-        <w:t xml:space="preserve">Steps </w:t>
+          <w:lang w:val="en-GB"/>
+        </w:rPr>
+        <w:t>adding more sections and editing the style to fit the charts.</w:t>
       </w:r>
     </w:p>
+    <w:p>
+      <w:pPr>
+        <w:rPr>
+          <w:lang w:val="en-GB"/>
+        </w:rPr>
+      </w:pPr>
+      <w:r>
+        <w:rPr>
+          <w:lang w:val="en-GB"/>
+        </w:rPr>
+        <w:t>Then we edited the descriptions and checked that the page worked well with the embedded flourish charts.</w:t>
+      </w:r>
+    </w:p>
+    <w:p>
+      <w:pPr>
+        <w:pStyle w:val="Heading3"/>
+        <w:rPr>
+          <w:noProof/>
+          <w:lang w:val="en-GB"/>
+        </w:rPr>
+      </w:pPr>
+      <w:bookmarkStart w:id="23" w:name="_Toc153965612"/>
+      <w:r>
+        <w:rPr>
+          <w:noProof/>
+          <w:lang w:val="en-GB"/>
+        </w:rPr>
+        <w:t>Future use</w:t>
+      </w:r>
+      <w:bookmarkEnd w:id="23"/>
+    </w:p>
+    <w:p>
+      <w:pPr>
+        <w:rPr>
+          <w:lang w:val="en-GB"/>
+        </w:rPr>
+      </w:pPr>
+    </w:p>
     <w:sectPr>
-      <w:headerReference w:type="default" r:id="rId9"/>
-      <w:footerReference w:type="even" r:id="rId10"/>
-      <w:footerReference w:type="default" r:id="rId11"/>
+      <w:headerReference w:type="default" r:id="rId12"/>
+      <w:footerReference w:type="even" r:id="rId13"/>
+      <w:footerReference w:type="default" r:id="rId14"/>
       <w:pgSz w:w="11906" w:h="16838" w:code="9"/>
       <w:pgMar w:top="720" w:right="624" w:bottom="1077" w:left="624" w:header="709" w:footer="431" w:gutter="0"/>
       <w:cols w:space="708"/>
@@ -1188,6 +3002,112 @@
       </w:rPr>
     </w:pPr>
     <w:r>
+      <w:rPr>
+        <w:noProof/>
+        <w:lang w:val="en-GB" w:bidi="en-GB"/>
+      </w:rPr>
+      <mc:AlternateContent>
+        <mc:Choice Requires="wps">
+          <w:drawing>
+            <wp:anchor distT="0" distB="0" distL="114300" distR="114300" simplePos="0" relativeHeight="251659264" behindDoc="1" locked="0" layoutInCell="1" allowOverlap="1" wp14:anchorId="3CD4EC0A" wp14:editId="63FCFE75">
+              <wp:simplePos x="0" y="0"/>
+              <wp:positionH relativeFrom="column">
+                <wp:posOffset>-4404360</wp:posOffset>
+              </wp:positionH>
+              <wp:positionV relativeFrom="paragraph">
+                <wp:posOffset>-3234863</wp:posOffset>
+              </wp:positionV>
+              <wp:extent cx="7305733" cy="6809394"/>
+              <wp:effectExtent l="0" t="0" r="9525" b="0"/>
+              <wp:wrapNone/>
+              <wp:docPr id="6" name="Shape">
+                <a:extLst xmlns:a="http://schemas.openxmlformats.org/drawingml/2006/main">
+                  <a:ext uri="{C183D7F6-B498-43B3-948B-1728B52AA6E4}">
+                    <adec:decorative xmlns:adec="http://schemas.microsoft.com/office/drawing/2017/decorative" val="1"/>
+                  </a:ext>
+                </a:extLst>
+              </wp:docPr>
+              <wp:cNvGraphicFramePr/>
+              <a:graphic xmlns:a="http://schemas.openxmlformats.org/drawingml/2006/main">
+                <a:graphicData uri="http://schemas.microsoft.com/office/word/2010/wordprocessingShape">
+                  <wps:wsp>
+                    <wps:cNvSpPr/>
+                    <wps:spPr>
+                      <a:xfrm>
+                        <a:off x="0" y="0"/>
+                        <a:ext cx="7305733" cy="6809394"/>
+                      </a:xfrm>
+                      <a:custGeom>
+                        <a:avLst/>
+                        <a:gdLst/>
+                        <a:ahLst/>
+                        <a:cxnLst>
+                          <a:cxn ang="0">
+                            <a:pos x="wd2" y="hd2"/>
+                          </a:cxn>
+                          <a:cxn ang="5400000">
+                            <a:pos x="wd2" y="hd2"/>
+                          </a:cxn>
+                          <a:cxn ang="10800000">
+                            <a:pos x="wd2" y="hd2"/>
+                          </a:cxn>
+                          <a:cxn ang="16200000">
+                            <a:pos x="wd2" y="hd2"/>
+                          </a:cxn>
+                        </a:cxnLst>
+                        <a:rect l="0" t="0" r="r" b="b"/>
+                        <a:pathLst>
+                          <a:path w="21600" h="21600" extrusionOk="0">
+                            <a:moveTo>
+                              <a:pt x="0" y="14678"/>
+                            </a:moveTo>
+                            <a:lnTo>
+                              <a:pt x="0" y="21600"/>
+                            </a:lnTo>
+                            <a:lnTo>
+                              <a:pt x="21600" y="3032"/>
+                            </a:lnTo>
+                            <a:lnTo>
+                              <a:pt x="21600" y="0"/>
+                            </a:lnTo>
+                            <a:lnTo>
+                              <a:pt x="17075" y="0"/>
+                            </a:lnTo>
+                            <a:close/>
+                          </a:path>
+                        </a:pathLst>
+                      </a:custGeom>
+                      <a:solidFill>
+                        <a:schemeClr val="accent1"/>
+                      </a:solidFill>
+                      <a:ln w="12700">
+                        <a:miter lim="400000"/>
+                      </a:ln>
+                    </wps:spPr>
+                    <wps:bodyPr lIns="38100" tIns="38100" rIns="38100" bIns="38100" anchor="ctr"/>
+                  </wps:wsp>
+                </a:graphicData>
+              </a:graphic>
+              <wp14:sizeRelH relativeFrom="margin">
+                <wp14:pctWidth>0</wp14:pctWidth>
+              </wp14:sizeRelH>
+              <wp14:sizeRelV relativeFrom="margin">
+                <wp14:pctHeight>0</wp14:pctHeight>
+              </wp14:sizeRelV>
+            </wp:anchor>
+          </w:drawing>
+        </mc:Choice>
+        <mc:Fallback>
+          <w:pict>
+            <v:shape w14:anchorId="39F7BB63" id="Shape" o:spid="_x0000_s1026" alt="&quot;&quot;" style="position:absolute;margin-left:-346.8pt;margin-top:-254.7pt;width:575.25pt;height:536.15pt;z-index:-251657216;visibility:visible;mso-wrap-style:square;mso-width-percent:0;mso-height-percent:0;mso-wrap-distance-left:9pt;mso-wrap-distance-top:0;mso-wrap-distance-right:9pt;mso-wrap-distance-bottom:0;mso-position-horizontal:absolute;mso-position-horizontal-relative:text;mso-position-vertical:absolute;mso-position-vertical-relative:text;mso-width-percent:0;mso-height-percent:0;mso-width-relative:margin;mso-height-relative:margin;v-text-anchor:middle" coordsize="21600,21600" o:gfxdata="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" path="m,14678r,6922l21600,3032,21600,,17075,,,14678xe" fillcolor="#123869 [3204]" stroked="f" strokeweight="1pt">
+              <v:stroke miterlimit="4" joinstyle="miter"/>
+              <v:path arrowok="t" o:extrusionok="f" o:connecttype="custom" o:connectlocs="3652867,3404697;3652867,3404697;3652867,3404697;3652867,3404697" o:connectangles="0,90,180,270"/>
+            </v:shape>
+          </w:pict>
+        </mc:Fallback>
+      </mc:AlternateContent>
+    </w:r>
+    <w:r>
       <w:tab/>
     </w:r>
     <w:r>
@@ -1211,6 +3131,127 @@
     </w:r>
   </w:p>
 </w:hdr>
+</file>
+
+<file path=word/numbering.xml><?xml version="1.0" encoding="utf-8"?>
+<w:numbering xmlns:wpc="http://schemas.microsoft.com/office/word/2010/wordprocessingCanvas" xmlns:cx="http://schemas.microsoft.com/office/drawing/2014/chartex" xmlns:cx1="http://schemas.microsoft.com/office/drawing/2015/9/8/chartex" xmlns:cx2="http://schemas.microsoft.com/office/drawing/2015/10/21/chartex" xmlns:cx3="http://schemas.microsoft.com/office/drawing/2016/5/9/chartex" xmlns:cx4="http://schemas.microsoft.com/office/drawing/2016/5/10/chartex" xmlns:cx5="http://schemas.microsoft.com/office/drawing/2016/5/11/chartex" xmlns:cx6="http://schemas.microsoft.com/office/drawing/2016/5/12/chartex" xmlns:cx7="http://schemas.microsoft.com/office/drawing/2016/5/13/chartex" xmlns:cx8="http://schemas.microsoft.com/office/drawing/2016/5/14/chartex" xmlns:mc="http://schemas.openxmlformats.org/markup-compatibility/2006" xmlns:aink="http://schemas.microsoft.com/office/drawing/2016/ink" xmlns:am3d="http://schemas.microsoft.com/office/drawing/2017/model3d" xmlns:o="urn:schemas-microsoft-com:office:office" xmlns:oel="http://schemas.microsoft.com/office/2019/extlst" xmlns:r="http://schemas.openxmlformats.org/officeDocument/2006/relationships" xmlns:m="http://schemas.openxmlformats.org/officeDocument/2006/math" xmlns:v="urn:schemas-microsoft-com:vml" xmlns:wp14="http://schemas.microsoft.com/office/word/2010/wordprocessingDrawing" xmlns:wp="http://schemas.openxmlformats.org/drawingml/2006/wordprocessingDrawing" xmlns:w10="urn:schemas-microsoft-com:office:word" xmlns:w="http://schemas.openxmlformats.org/wordprocessingml/2006/main" xmlns:w14="http://schemas.microsoft.com/office/word/2010/wordml" xmlns:w15="http://schemas.microsoft.com/office/word/2012/wordml" xmlns:w16cex="http://schemas.microsoft.com/office/word/2018/wordml/cex" xmlns:w16cid="http://schemas.microsoft.com/office/word/2016/wordml/cid" xmlns:w16="http://schemas.microsoft.com/office/word/2018/wordml" xmlns:w16sdtdh="http://schemas.microsoft.com/office/word/2020/wordml/sdtdatahash" xmlns:w16se="http://schemas.microsoft.com/office/word/2015/wordml/symex" xmlns:wpg="http://schemas.microsoft.com/office/word/2010/wordprocessingGroup" xmlns:wpi="http://schemas.microsoft.com/office/word/2010/wordprocessingInk" xmlns:wne="http://schemas.microsoft.com/office/word/2006/wordml" xmlns:wps="http://schemas.microsoft.com/office/word/2010/wordprocessingShape" mc:Ignorable="w14 w15 w16se w16cid w16 w16cex w16sdtdh wp14">
+  <w:abstractNum w:abstractNumId="0" w15:restartNumberingAfterBreak="0">
+    <w:nsid w:val="75A0404D"/>
+    <w:multiLevelType w:val="hybridMultilevel"/>
+    <w:tmpl w:val="0A42EEBE"/>
+    <w:lvl w:ilvl="0" w:tplc="08090001">
+      <w:start w:val="1"/>
+      <w:numFmt w:val="bullet"/>
+      <w:lvlText w:val=""/>
+      <w:lvlJc w:val="left"/>
+      <w:pPr>
+        <w:ind w:left="720" w:hanging="360"/>
+      </w:pPr>
+      <w:rPr>
+        <w:rFonts w:ascii="Symbol" w:hAnsi="Symbol" w:hint="default"/>
+      </w:rPr>
+    </w:lvl>
+    <w:lvl w:ilvl="1" w:tplc="08090003" w:tentative="1">
+      <w:start w:val="1"/>
+      <w:numFmt w:val="bullet"/>
+      <w:lvlText w:val="o"/>
+      <w:lvlJc w:val="left"/>
+      <w:pPr>
+        <w:ind w:left="1440" w:hanging="360"/>
+      </w:pPr>
+      <w:rPr>
+        <w:rFonts w:ascii="Courier New" w:hAnsi="Courier New" w:cs="Courier New" w:hint="default"/>
+      </w:rPr>
+    </w:lvl>
+    <w:lvl w:ilvl="2" w:tplc="08090005" w:tentative="1">
+      <w:start w:val="1"/>
+      <w:numFmt w:val="bullet"/>
+      <w:lvlText w:val=""/>
+      <w:lvlJc w:val="left"/>
+      <w:pPr>
+        <w:ind w:left="2160" w:hanging="360"/>
+      </w:pPr>
+      <w:rPr>
+        <w:rFonts w:ascii="Wingdings" w:hAnsi="Wingdings" w:hint="default"/>
+      </w:rPr>
+    </w:lvl>
+    <w:lvl w:ilvl="3" w:tplc="08090001" w:tentative="1">
+      <w:start w:val="1"/>
+      <w:numFmt w:val="bullet"/>
+      <w:lvlText w:val=""/>
+      <w:lvlJc w:val="left"/>
+      <w:pPr>
+        <w:ind w:left="2880" w:hanging="360"/>
+      </w:pPr>
+      <w:rPr>
+        <w:rFonts w:ascii="Symbol" w:hAnsi="Symbol" w:hint="default"/>
+      </w:rPr>
+    </w:lvl>
+    <w:lvl w:ilvl="4" w:tplc="08090003" w:tentative="1">
+      <w:start w:val="1"/>
+      <w:numFmt w:val="bullet"/>
+      <w:lvlText w:val="o"/>
+      <w:lvlJc w:val="left"/>
+      <w:pPr>
+        <w:ind w:left="3600" w:hanging="360"/>
+      </w:pPr>
+      <w:rPr>
+        <w:rFonts w:ascii="Courier New" w:hAnsi="Courier New" w:cs="Courier New" w:hint="default"/>
+      </w:rPr>
+    </w:lvl>
+    <w:lvl w:ilvl="5" w:tplc="08090005" w:tentative="1">
+      <w:start w:val="1"/>
+      <w:numFmt w:val="bullet"/>
+      <w:lvlText w:val=""/>
+      <w:lvlJc w:val="left"/>
+      <w:pPr>
+        <w:ind w:left="4320" w:hanging="360"/>
+      </w:pPr>
+      <w:rPr>
+        <w:rFonts w:ascii="Wingdings" w:hAnsi="Wingdings" w:hint="default"/>
+      </w:rPr>
+    </w:lvl>
+    <w:lvl w:ilvl="6" w:tplc="08090001" w:tentative="1">
+      <w:start w:val="1"/>
+      <w:numFmt w:val="bullet"/>
+      <w:lvlText w:val=""/>
+      <w:lvlJc w:val="left"/>
+      <w:pPr>
+        <w:ind w:left="5040" w:hanging="360"/>
+      </w:pPr>
+      <w:rPr>
+        <w:rFonts w:ascii="Symbol" w:hAnsi="Symbol" w:hint="default"/>
+      </w:rPr>
+    </w:lvl>
+    <w:lvl w:ilvl="7" w:tplc="08090003" w:tentative="1">
+      <w:start w:val="1"/>
+      <w:numFmt w:val="bullet"/>
+      <w:lvlText w:val="o"/>
+      <w:lvlJc w:val="left"/>
+      <w:pPr>
+        <w:ind w:left="5760" w:hanging="360"/>
+      </w:pPr>
+      <w:rPr>
+        <w:rFonts w:ascii="Courier New" w:hAnsi="Courier New" w:cs="Courier New" w:hint="default"/>
+      </w:rPr>
+    </w:lvl>
+    <w:lvl w:ilvl="8" w:tplc="08090005" w:tentative="1">
+      <w:start w:val="1"/>
+      <w:numFmt w:val="bullet"/>
+      <w:lvlText w:val=""/>
+      <w:lvlJc w:val="left"/>
+      <w:pPr>
+        <w:ind w:left="6480" w:hanging="360"/>
+      </w:pPr>
+      <w:rPr>
+        <w:rFonts w:ascii="Wingdings" w:hAnsi="Wingdings" w:hint="default"/>
+      </w:rPr>
+    </w:lvl>
+  </w:abstractNum>
+  <w:num w:numId="1" w16cid:durableId="1840341838">
+    <w:abstractNumId w:val="0"/>
+  </w:num>
+</w:numbering>
 </file>
 
 <file path=word/styles.xml><?xml version="1.0" encoding="utf-8"?>
@@ -1660,10 +3701,11 @@
     <w:link w:val="Heading3Char"/>
     <w:uiPriority w:val="2"/>
     <w:qFormat/>
-    <w:rsid w:val="00C66528"/>
+    <w:rsid w:val="00C75F13"/>
     <w:pPr>
       <w:keepNext/>
       <w:keepLines/>
+      <w:spacing w:before="240" w:after="120"/>
       <w:outlineLvl w:val="2"/>
     </w:pPr>
     <w:rPr>
@@ -1680,10 +3722,11 @@
     <w:link w:val="Heading4Char"/>
     <w:uiPriority w:val="3"/>
     <w:qFormat/>
-    <w:rsid w:val="00C66528"/>
+    <w:rsid w:val="00C75F13"/>
     <w:pPr>
       <w:keepNext/>
       <w:keepLines/>
+      <w:spacing w:after="120"/>
       <w:outlineLvl w:val="3"/>
     </w:pPr>
     <w:rPr>
@@ -1718,7 +3761,6 @@
   <w:style w:type="character" w:default="1" w:styleId="DefaultParagraphFont">
     <w:name w:val="Default Paragraph Font"/>
     <w:uiPriority w:val="1"/>
-    <w:semiHidden/>
     <w:unhideWhenUsed/>
   </w:style>
   <w:style w:type="table" w:default="1" w:styleId="TableNormal">
@@ -1826,7 +3868,7 @@
     <w:basedOn w:val="DefaultParagraphFont"/>
     <w:link w:val="Heading3"/>
     <w:uiPriority w:val="2"/>
-    <w:rsid w:val="00C66528"/>
+    <w:rsid w:val="00C75F13"/>
     <w:rPr>
       <w:rFonts w:asciiTheme="majorHAnsi" w:eastAsiaTheme="majorEastAsia" w:hAnsiTheme="majorHAnsi" w:cstheme="majorBidi"/>
       <w:b/>
@@ -1839,7 +3881,7 @@
     <w:basedOn w:val="DefaultParagraphFont"/>
     <w:link w:val="Heading4"/>
     <w:uiPriority w:val="3"/>
-    <w:rsid w:val="00C66528"/>
+    <w:rsid w:val="00C75F13"/>
     <w:rPr>
       <w:rFonts w:eastAsiaTheme="majorEastAsia" w:cstheme="majorBidi"/>
       <w:i/>
@@ -1985,6 +4027,97 @@
       <w:color w:val="123869" w:themeColor="accent1"/>
       <w:sz w:val="76"/>
     </w:rPr>
+  </w:style>
+  <w:style w:type="character" w:styleId="Hyperlink">
+    <w:name w:val="Hyperlink"/>
+    <w:basedOn w:val="DefaultParagraphFont"/>
+    <w:uiPriority w:val="99"/>
+    <w:rsid w:val="008F7728"/>
+    <w:rPr>
+      <w:color w:val="0000FF" w:themeColor="hyperlink"/>
+      <w:u w:val="single"/>
+    </w:rPr>
+  </w:style>
+  <w:style w:type="character" w:styleId="UnresolvedMention">
+    <w:name w:val="Unresolved Mention"/>
+    <w:basedOn w:val="DefaultParagraphFont"/>
+    <w:uiPriority w:val="99"/>
+    <w:semiHidden/>
+    <w:unhideWhenUsed/>
+    <w:rsid w:val="008F7728"/>
+    <w:rPr>
+      <w:color w:val="605E5C"/>
+      <w:shd w:val="clear" w:color="auto" w:fill="E1DFDD"/>
+    </w:rPr>
+  </w:style>
+  <w:style w:type="paragraph" w:styleId="TOCHeading">
+    <w:name w:val="TOC Heading"/>
+    <w:basedOn w:val="Heading1"/>
+    <w:next w:val="Normal"/>
+    <w:uiPriority w:val="39"/>
+    <w:unhideWhenUsed/>
+    <w:qFormat/>
+    <w:rsid w:val="007A0AA7"/>
+    <w:pPr>
+      <w:spacing w:line="259" w:lineRule="auto"/>
+      <w:outlineLvl w:val="9"/>
+    </w:pPr>
+    <w:rPr>
+      <w:b w:val="0"/>
+      <w:color w:val="0D294E" w:themeColor="accent1" w:themeShade="BF"/>
+      <w:sz w:val="32"/>
+      <w:lang w:val="en-GB" w:eastAsia="ja-JP"/>
+    </w:rPr>
+  </w:style>
+  <w:style w:type="paragraph" w:styleId="TOC1">
+    <w:name w:val="toc 1"/>
+    <w:basedOn w:val="Normal"/>
+    <w:next w:val="Normal"/>
+    <w:autoRedefine/>
+    <w:uiPriority w:val="39"/>
+    <w:rsid w:val="007A0AA7"/>
+    <w:pPr>
+      <w:spacing w:after="100"/>
+    </w:pPr>
+  </w:style>
+  <w:style w:type="paragraph" w:styleId="TOC2">
+    <w:name w:val="toc 2"/>
+    <w:basedOn w:val="Normal"/>
+    <w:next w:val="Normal"/>
+    <w:autoRedefine/>
+    <w:uiPriority w:val="39"/>
+    <w:rsid w:val="007A0AA7"/>
+    <w:pPr>
+      <w:spacing w:after="100"/>
+      <w:ind w:left="240"/>
+    </w:pPr>
+  </w:style>
+  <w:style w:type="paragraph" w:styleId="TOC3">
+    <w:name w:val="toc 3"/>
+    <w:basedOn w:val="Normal"/>
+    <w:next w:val="Normal"/>
+    <w:autoRedefine/>
+    <w:uiPriority w:val="39"/>
+    <w:rsid w:val="007A0AA7"/>
+    <w:pPr>
+      <w:tabs>
+        <w:tab w:val="right" w:leader="dot" w:pos="10632"/>
+      </w:tabs>
+      <w:spacing w:after="100"/>
+      <w:ind w:left="480"/>
+    </w:pPr>
+  </w:style>
+  <w:style w:type="paragraph" w:styleId="TOC4">
+    <w:name w:val="toc 4"/>
+    <w:basedOn w:val="Normal"/>
+    <w:next w:val="Normal"/>
+    <w:autoRedefine/>
+    <w:uiPriority w:val="39"/>
+    <w:rsid w:val="00044257"/>
+    <w:pPr>
+      <w:spacing w:after="100"/>
+      <w:ind w:left="720"/>
+    </w:pPr>
   </w:style>
 </w:styles>
 </file>
@@ -3072,12 +5205,12 @@
 </file>
 
 <file path=customXml/item1.xml><?xml version="1.0" encoding="utf-8"?>
-<p:properties xmlns:p="http://schemas.microsoft.com/office/2006/metadata/properties" xmlns:xsi="http://www.w3.org/2001/XMLSchema-instance" xmlns:pc="http://schemas.microsoft.com/office/infopath/2007/PartnerControls">
-  <documentManagement>
-    <Status xmlns="71af3243-3dd4-4a8d-8c0d-dd76da1f02a5">Not started</Status>
-    <MediaServiceKeyPoints xmlns="71af3243-3dd4-4a8d-8c0d-dd76da1f02a5" xsi:nil="true"/>
-  </documentManagement>
-</p:properties>
+<?mso-contentType ?>
+<FormTemplates xmlns="http://schemas.microsoft.com/sharepoint/v3/contenttype/forms">
+  <Display>DocumentLibraryForm</Display>
+  <Edit>DocumentLibraryForm</Edit>
+  <New>DocumentLibraryForm</New>
+</FormTemplates>
 </file>
 
 <file path=customXml/item2.xml><?xml version="1.0" encoding="utf-8"?>
@@ -3302,20 +5435,22 @@
 </file>
 
 <file path=customXml/item3.xml><?xml version="1.0" encoding="utf-8"?>
-<?mso-contentType ?>
-<FormTemplates xmlns="http://schemas.microsoft.com/sharepoint/v3/contenttype/forms">
-  <Display>DocumentLibraryForm</Display>
-  <Edit>DocumentLibraryForm</Edit>
-  <New>DocumentLibraryForm</New>
-</FormTemplates>
+<p:properties xmlns:p="http://schemas.microsoft.com/office/2006/metadata/properties" xmlns:xsi="http://www.w3.org/2001/XMLSchema-instance" xmlns:pc="http://schemas.microsoft.com/office/infopath/2007/PartnerControls">
+  <documentManagement>
+    <Status xmlns="71af3243-3dd4-4a8d-8c0d-dd76da1f02a5">Not started</Status>
+    <MediaServiceKeyPoints xmlns="71af3243-3dd4-4a8d-8c0d-dd76da1f02a5" xsi:nil="true"/>
+  </documentManagement>
+</p:properties>
+</file>
+
+<file path=customXml/item4.xml><?xml version="1.0" encoding="utf-8"?>
+<b:Sources xmlns:b="http://schemas.openxmlformats.org/officeDocument/2006/bibliography" xmlns="http://schemas.openxmlformats.org/officeDocument/2006/bibliography" SelectedStyle="\APASixthEditionOfficeOnline.xsl" StyleName="APA" Version="6"/>
 </file>
 
 <file path=customXml/itemProps1.xml><?xml version="1.0" encoding="utf-8"?>
-<ds:datastoreItem xmlns:ds="http://schemas.openxmlformats.org/officeDocument/2006/customXml" ds:itemID="{57798B56-5215-4AD8-847F-8A1F1C10FD6F}">
+<ds:datastoreItem xmlns:ds="http://schemas.openxmlformats.org/officeDocument/2006/customXml" ds:itemID="{EF425F07-5221-4468-81DD-0F0C28E7FD98}">
   <ds:schemaRefs>
-    <ds:schemaRef ds:uri="http://schemas.microsoft.com/office/2006/metadata/properties"/>
-    <ds:schemaRef ds:uri="http://schemas.microsoft.com/office/infopath/2007/PartnerControls"/>
-    <ds:schemaRef ds:uri="71af3243-3dd4-4a8d-8c0d-dd76da1f02a5"/>
+    <ds:schemaRef ds:uri="http://schemas.microsoft.com/sharepoint/v3/contenttype/forms"/>
   </ds:schemaRefs>
 </ds:datastoreItem>
 </file>
@@ -3340,9 +5475,19 @@
 </file>
 
 <file path=customXml/itemProps3.xml><?xml version="1.0" encoding="utf-8"?>
-<ds:datastoreItem xmlns:ds="http://schemas.openxmlformats.org/officeDocument/2006/customXml" ds:itemID="{EF425F07-5221-4468-81DD-0F0C28E7FD98}">
+<ds:datastoreItem xmlns:ds="http://schemas.openxmlformats.org/officeDocument/2006/customXml" ds:itemID="{57798B56-5215-4AD8-847F-8A1F1C10FD6F}">
   <ds:schemaRefs>
-    <ds:schemaRef ds:uri="http://schemas.microsoft.com/sharepoint/v3/contenttype/forms"/>
+    <ds:schemaRef ds:uri="http://schemas.microsoft.com/office/2006/metadata/properties"/>
+    <ds:schemaRef ds:uri="http://schemas.microsoft.com/office/infopath/2007/PartnerControls"/>
+    <ds:schemaRef ds:uri="71af3243-3dd4-4a8d-8c0d-dd76da1f02a5"/>
+  </ds:schemaRefs>
+</ds:datastoreItem>
+</file>
+
+<file path=customXml/itemProps4.xml><?xml version="1.0" encoding="utf-8"?>
+<ds:datastoreItem xmlns:ds="http://schemas.openxmlformats.org/officeDocument/2006/customXml" ds:itemID="{62EAAAD0-397A-40C0-B9B1-DAA7A7CC3D6E}">
+  <ds:schemaRefs>
+    <ds:schemaRef ds:uri="http://schemas.openxmlformats.org/officeDocument/2006/bibliography"/>
   </ds:schemaRefs>
 </ds:datastoreItem>
 </file>
</xml_diff>